<commit_message>
add CSS for docx
</commit_message>
<xml_diff>
--- a/[Front-end] Bai 1 Kien truc web va HTML CSS/2. Kiến thức cơ bản về HTML -CSS.docx
+++ b/[Front-end] Bai 1 Kien truc web va HTML CSS/2. Kiến thức cơ bản về HTML -CSS.docx
@@ -22,6 +22,7 @@
           <w:shd w:val="clear" w:color="auto" w:fill="FFFFFF"/>
         </w:rPr>
       </w:pPr>
+      <w:proofErr w:type="gramStart"/>
       <w:r>
         <w:rPr>
           <w:rFonts w:ascii="Arial" w:hAnsi="Arial" w:cs="Arial"/>
@@ -146,6 +147,7 @@
         </w:rPr>
         <w:t>.</w:t>
       </w:r>
+      <w:proofErr w:type="gramEnd"/>
       <w:r>
         <w:rPr>
           <w:rFonts w:ascii="Arial" w:hAnsi="Arial" w:cs="Arial"/>
@@ -155,6 +157,7 @@
         </w:rPr>
         <w:t xml:space="preserve"> </w:t>
       </w:r>
+      <w:proofErr w:type="gramStart"/>
       <w:r>
         <w:rPr>
           <w:rFonts w:ascii="Arial" w:hAnsi="Arial" w:cs="Arial"/>
@@ -237,8 +240,9 @@
           <w:u w:val="none"/>
           <w:shd w:val="clear" w:color="auto" w:fill="FFFFFF"/>
         </w:rPr>
-        <w:t>. Phiên bản hiện tạ</w:t>
-      </w:r>
+        <w:t>.</w:t>
+      </w:r>
+      <w:proofErr w:type="gramEnd"/>
       <w:r>
         <w:rPr>
           <w:rStyle w:val="Hyperlink"/>
@@ -249,6 +253,31 @@
           <w:u w:val="none"/>
           <w:shd w:val="clear" w:color="auto" w:fill="FFFFFF"/>
         </w:rPr>
+        <w:t xml:space="preserve"> </w:t>
+      </w:r>
+      <w:proofErr w:type="gramStart"/>
+      <w:r>
+        <w:rPr>
+          <w:rStyle w:val="Hyperlink"/>
+          <w:rFonts w:ascii="Arial" w:hAnsi="Arial" w:cs="Arial"/>
+          <w:color w:val="000000" w:themeColor="text1"/>
+          <w:sz w:val="24"/>
+          <w:szCs w:val="24"/>
+          <w:u w:val="none"/>
+          <w:shd w:val="clear" w:color="auto" w:fill="FFFFFF"/>
+        </w:rPr>
+        <w:t>Phiên bản hiện tạ</w:t>
+      </w:r>
+      <w:r>
+        <w:rPr>
+          <w:rStyle w:val="Hyperlink"/>
+          <w:rFonts w:ascii="Arial" w:hAnsi="Arial" w:cs="Arial"/>
+          <w:color w:val="000000" w:themeColor="text1"/>
+          <w:sz w:val="24"/>
+          <w:szCs w:val="24"/>
+          <w:u w:val="none"/>
+          <w:shd w:val="clear" w:color="auto" w:fill="FFFFFF"/>
+        </w:rPr>
         <w:t>i của HTML là 5.1.2 (xuất bản ngày 03/10/2017)</w:t>
       </w:r>
       <w:r>
@@ -263,6 +292,7 @@
         </w:rPr>
         <w:t>.</w:t>
       </w:r>
+      <w:proofErr w:type="gramEnd"/>
     </w:p>
     <w:p>
       <w:pPr>
@@ -276,6 +306,7 @@
           <w:shd w:val="clear" w:color="auto" w:fill="FFFFFF"/>
         </w:rPr>
       </w:pPr>
+      <w:proofErr w:type="gramStart"/>
       <w:r>
         <w:rPr>
           <w:rFonts w:ascii="Arial" w:hAnsi="Arial" w:cs="Arial"/>
@@ -304,7 +335,17 @@
           <w:szCs w:val="21"/>
           <w:shd w:val="clear" w:color="auto" w:fill="FFFFFF"/>
         </w:rPr>
-        <w:t xml:space="preserve"> có cả văn bản và thông tin phụ về văn bản. Thông tin </w:t>
+        <w:t> có cả văn bản và thông tin phụ về văn bản.</w:t>
+      </w:r>
+      <w:proofErr w:type="gramEnd"/>
+      <w:r>
+        <w:rPr>
+          <w:rFonts w:ascii="Arial" w:hAnsi="Arial" w:cs="Arial"/>
+          <w:sz w:val="21"/>
+          <w:szCs w:val="21"/>
+          <w:shd w:val="clear" w:color="auto" w:fill="FFFFFF"/>
+        </w:rPr>
+        <w:t xml:space="preserve"> Thông tin </w:t>
       </w:r>
       <w:r>
         <w:rPr>
@@ -382,7 +423,27 @@
           <w:szCs w:val="21"/>
           <w:shd w:val="clear" w:color="auto" w:fill="FFFFFF"/>
         </w:rPr>
-        <w:t> được pha trộn vào văn bản chính</w:t>
+        <w:t xml:space="preserve"> được </w:t>
+      </w:r>
+      <w:proofErr w:type="gramStart"/>
+      <w:r>
+        <w:rPr>
+          <w:rFonts w:ascii="Arial" w:hAnsi="Arial" w:cs="Arial"/>
+          <w:sz w:val="21"/>
+          <w:szCs w:val="21"/>
+          <w:shd w:val="clear" w:color="auto" w:fill="FFFFFF"/>
+        </w:rPr>
+        <w:t>pha</w:t>
+      </w:r>
+      <w:proofErr w:type="gramEnd"/>
+      <w:r>
+        <w:rPr>
+          <w:rFonts w:ascii="Arial" w:hAnsi="Arial" w:cs="Arial"/>
+          <w:sz w:val="21"/>
+          <w:szCs w:val="21"/>
+          <w:shd w:val="clear" w:color="auto" w:fill="FFFFFF"/>
+        </w:rPr>
+        <w:t xml:space="preserve"> trộn vào văn bản chính</w:t>
       </w:r>
     </w:p>
     <w:p>
@@ -464,7 +525,47 @@
           <w:szCs w:val="21"/>
           <w:shd w:val="clear" w:color="auto" w:fill="FFFFFF"/>
         </w:rPr>
-        <w:t xml:space="preserve"> là văn bản của một tài liệu có thể được truy tìm không theo tuần tự. Người đọc có thể tự do đuổi theo các dấu vết liên quan qua suốt tài liệu đó bằng các mối liên kết xác định sẵn do người sử dụng tự lập nên</w:t>
+        <w:t xml:space="preserve"> là văn bản của một tài liệu có thể được truy tìm không </w:t>
+      </w:r>
+      <w:proofErr w:type="gramStart"/>
+      <w:r>
+        <w:rPr>
+          <w:rFonts w:ascii="Arial" w:hAnsi="Arial" w:cs="Arial"/>
+          <w:sz w:val="21"/>
+          <w:szCs w:val="21"/>
+          <w:shd w:val="clear" w:color="auto" w:fill="FFFFFF"/>
+        </w:rPr>
+        <w:t>theo</w:t>
+      </w:r>
+      <w:proofErr w:type="gramEnd"/>
+      <w:r>
+        <w:rPr>
+          <w:rFonts w:ascii="Arial" w:hAnsi="Arial" w:cs="Arial"/>
+          <w:sz w:val="21"/>
+          <w:szCs w:val="21"/>
+          <w:shd w:val="clear" w:color="auto" w:fill="FFFFFF"/>
+        </w:rPr>
+        <w:t xml:space="preserve"> tuần tự. Người đọc có thể tự do đuổi </w:t>
+      </w:r>
+      <w:proofErr w:type="gramStart"/>
+      <w:r>
+        <w:rPr>
+          <w:rFonts w:ascii="Arial" w:hAnsi="Arial" w:cs="Arial"/>
+          <w:sz w:val="21"/>
+          <w:szCs w:val="21"/>
+          <w:shd w:val="clear" w:color="auto" w:fill="FFFFFF"/>
+        </w:rPr>
+        <w:t>theo</w:t>
+      </w:r>
+      <w:proofErr w:type="gramEnd"/>
+      <w:r>
+        <w:rPr>
+          <w:rFonts w:ascii="Arial" w:hAnsi="Arial" w:cs="Arial"/>
+          <w:sz w:val="21"/>
+          <w:szCs w:val="21"/>
+          <w:shd w:val="clear" w:color="auto" w:fill="FFFFFF"/>
+        </w:rPr>
+        <w:t xml:space="preserve"> các dấu vết liên quan qua suốt tài liệu đó bằng các mối liên kết xác định sẵn do người sử dụng tự lập nên</w:t>
       </w:r>
     </w:p>
     <w:p>
@@ -576,6 +677,7 @@
           <w:shd w:val="clear" w:color="auto" w:fill="FFFFFF"/>
         </w:rPr>
       </w:pPr>
+      <w:proofErr w:type="gramStart"/>
       <w:r>
         <w:rPr>
           <w:rFonts w:ascii="Arial" w:hAnsi="Arial" w:cs="Arial"/>
@@ -594,7 +696,29 @@
           <w:szCs w:val="24"/>
           <w:shd w:val="clear" w:color="auto" w:fill="FFFFFF"/>
         </w:rPr>
-        <w:t xml:space="preserve"> (tag). C</w:t>
+        <w:t xml:space="preserve"> (tag).</w:t>
+      </w:r>
+      <w:proofErr w:type="gramEnd"/>
+      <w:r>
+        <w:rPr>
+          <w:rFonts w:ascii="Arial" w:hAnsi="Arial" w:cs="Arial"/>
+          <w:color w:val="000000" w:themeColor="text1"/>
+          <w:sz w:val="24"/>
+          <w:szCs w:val="24"/>
+          <w:shd w:val="clear" w:color="auto" w:fill="FFFFFF"/>
+        </w:rPr>
+        <w:t xml:space="preserve"> </w:t>
+      </w:r>
+      <w:proofErr w:type="gramStart"/>
+      <w:r>
+        <w:rPr>
+          <w:rFonts w:ascii="Arial" w:hAnsi="Arial" w:cs="Arial"/>
+          <w:color w:val="000000" w:themeColor="text1"/>
+          <w:sz w:val="24"/>
+          <w:szCs w:val="24"/>
+          <w:shd w:val="clear" w:color="auto" w:fill="FFFFFF"/>
+        </w:rPr>
+        <w:t>C</w:t>
       </w:r>
       <w:r>
         <w:rPr>
@@ -656,19 +780,31 @@
           <w:szCs w:val="24"/>
           <w:shd w:val="clear" w:color="auto" w:fill="FFFFFF"/>
         </w:rPr>
-        <w:t xml:space="preserve">. </w:t>
-      </w:r>
-    </w:p>
-    <w:p>
-      <w:pPr>
-        <w:rPr>
-          <w:rFonts w:ascii="Arial" w:hAnsi="Arial" w:cs="Arial"/>
-          <w:color w:val="000000" w:themeColor="text1"/>
-          <w:sz w:val="24"/>
-          <w:szCs w:val="24"/>
-          <w:shd w:val="clear" w:color="auto" w:fill="FFFFFF"/>
-        </w:rPr>
-      </w:pPr>
+        <w:t>.</w:t>
+      </w:r>
+      <w:proofErr w:type="gramEnd"/>
+      <w:r>
+        <w:rPr>
+          <w:rFonts w:ascii="Arial" w:hAnsi="Arial" w:cs="Arial"/>
+          <w:color w:val="000000" w:themeColor="text1"/>
+          <w:sz w:val="24"/>
+          <w:szCs w:val="24"/>
+          <w:shd w:val="clear" w:color="auto" w:fill="FFFFFF"/>
+        </w:rPr>
+        <w:t xml:space="preserve"> </w:t>
+      </w:r>
+    </w:p>
+    <w:p>
+      <w:pPr>
+        <w:rPr>
+          <w:rFonts w:ascii="Arial" w:hAnsi="Arial" w:cs="Arial"/>
+          <w:color w:val="000000" w:themeColor="text1"/>
+          <w:sz w:val="24"/>
+          <w:szCs w:val="24"/>
+          <w:shd w:val="clear" w:color="auto" w:fill="FFFFFF"/>
+        </w:rPr>
+      </w:pPr>
+      <w:proofErr w:type="gramStart"/>
       <w:r>
         <w:rPr>
           <w:rFonts w:ascii="Arial" w:hAnsi="Arial" w:cs="Arial"/>
@@ -717,29 +853,75 @@
           <w:szCs w:val="24"/>
           <w:shd w:val="clear" w:color="auto" w:fill="FFFFFF"/>
         </w:rPr>
-        <w:t>. Ví dụ thẻ &lt;html&gt; là thẻ mở và &lt;/html là thẻ đóng&gt;</w:t>
-      </w:r>
-      <w:r>
-        <w:rPr>
-          <w:rFonts w:ascii="Arial" w:hAnsi="Arial" w:cs="Arial"/>
-          <w:color w:val="000000" w:themeColor="text1"/>
-          <w:sz w:val="24"/>
-          <w:szCs w:val="24"/>
-          <w:shd w:val="clear" w:color="auto" w:fill="FFFFFF"/>
-        </w:rPr>
-        <w:t>. Các văn bản muốn được đánh dấu bằng HTML sẽ được khai báo bên trong cặp thẻ.</w:t>
-      </w:r>
-    </w:p>
-    <w:p>
-      <w:pPr>
-        <w:rPr>
-          <w:rFonts w:ascii="Arial" w:hAnsi="Arial" w:cs="Arial"/>
-          <w:color w:val="000000" w:themeColor="text1"/>
-          <w:sz w:val="24"/>
-          <w:szCs w:val="24"/>
-          <w:shd w:val="clear" w:color="auto" w:fill="FFFFFF"/>
-        </w:rPr>
-      </w:pPr>
+        <w:t>.</w:t>
+      </w:r>
+      <w:proofErr w:type="gramEnd"/>
+      <w:r>
+        <w:rPr>
+          <w:rFonts w:ascii="Arial" w:hAnsi="Arial" w:cs="Arial"/>
+          <w:color w:val="000000" w:themeColor="text1"/>
+          <w:sz w:val="24"/>
+          <w:szCs w:val="24"/>
+          <w:shd w:val="clear" w:color="auto" w:fill="FFFFFF"/>
+        </w:rPr>
+        <w:t xml:space="preserve"> </w:t>
+      </w:r>
+      <w:proofErr w:type="gramStart"/>
+      <w:r>
+        <w:rPr>
+          <w:rFonts w:ascii="Arial" w:hAnsi="Arial" w:cs="Arial"/>
+          <w:color w:val="000000" w:themeColor="text1"/>
+          <w:sz w:val="24"/>
+          <w:szCs w:val="24"/>
+          <w:shd w:val="clear" w:color="auto" w:fill="FFFFFF"/>
+        </w:rPr>
+        <w:t>Ví dụ thẻ &lt;html&gt; là thẻ mở và &lt;/html là thẻ đóng&gt;</w:t>
+      </w:r>
+      <w:r>
+        <w:rPr>
+          <w:rFonts w:ascii="Arial" w:hAnsi="Arial" w:cs="Arial"/>
+          <w:color w:val="000000" w:themeColor="text1"/>
+          <w:sz w:val="24"/>
+          <w:szCs w:val="24"/>
+          <w:shd w:val="clear" w:color="auto" w:fill="FFFFFF"/>
+        </w:rPr>
+        <w:t>.</w:t>
+      </w:r>
+      <w:proofErr w:type="gramEnd"/>
+      <w:r>
+        <w:rPr>
+          <w:rFonts w:ascii="Arial" w:hAnsi="Arial" w:cs="Arial"/>
+          <w:color w:val="000000" w:themeColor="text1"/>
+          <w:sz w:val="24"/>
+          <w:szCs w:val="24"/>
+          <w:shd w:val="clear" w:color="auto" w:fill="FFFFFF"/>
+        </w:rPr>
+        <w:t xml:space="preserve"> </w:t>
+      </w:r>
+      <w:proofErr w:type="gramStart"/>
+      <w:r>
+        <w:rPr>
+          <w:rFonts w:ascii="Arial" w:hAnsi="Arial" w:cs="Arial"/>
+          <w:color w:val="000000" w:themeColor="text1"/>
+          <w:sz w:val="24"/>
+          <w:szCs w:val="24"/>
+          <w:shd w:val="clear" w:color="auto" w:fill="FFFFFF"/>
+        </w:rPr>
+        <w:t>Các văn bản muốn được đánh dấu bằng HTML sẽ được khai báo bên trong cặp thẻ.</w:t>
+      </w:r>
+      <w:proofErr w:type="gramEnd"/>
+    </w:p>
+    <w:p>
+      <w:pPr>
+        <w:rPr>
+          <w:rFonts w:ascii="Arial" w:hAnsi="Arial" w:cs="Arial"/>
+          <w:color w:val="000000" w:themeColor="text1"/>
+          <w:sz w:val="24"/>
+          <w:szCs w:val="24"/>
+          <w:shd w:val="clear" w:color="auto" w:fill="FFFFFF"/>
+        </w:rPr>
+      </w:pPr>
+      <w:proofErr w:type="gramStart"/>
       <w:r>
         <w:rPr>
           <w:rFonts w:ascii="Arial" w:hAnsi="Arial" w:cs="Arial"/>
@@ -772,6 +954,7 @@
         </w:rPr>
         <w:t>).</w:t>
       </w:r>
+      <w:proofErr w:type="gramEnd"/>
     </w:p>
     <w:p>
       <w:pPr>
@@ -909,6 +1092,7 @@
           <w:szCs w:val="24"/>
         </w:rPr>
       </w:pPr>
+      <w:proofErr w:type="gramStart"/>
       <w:r>
         <w:rPr>
           <w:rFonts w:ascii="Arial" w:hAnsi="Arial" w:cs="Arial"/>
@@ -963,6 +1147,7 @@
         </w:rPr>
         <w:t>kết quả soạn thảo.</w:t>
       </w:r>
+      <w:proofErr w:type="gramEnd"/>
     </w:p>
     <w:p>
       <w:pPr>
@@ -1054,6 +1239,7 @@
           <w:szCs w:val="24"/>
         </w:rPr>
       </w:pPr>
+      <w:proofErr w:type="gramStart"/>
       <w:r>
         <w:rPr>
           <w:rFonts w:ascii="Arial" w:hAnsi="Arial" w:cs="Arial"/>
@@ -1070,7 +1256,37 @@
           <w:sz w:val="24"/>
           <w:szCs w:val="24"/>
         </w:rPr>
-        <w:t>như ý muốn. Ta có thể lấy nội dụng soạn thảo và lưu lại với đuôi file .html hoặc .htm, như vậy ta có một tài HTML theo ý muốn</w:t>
+        <w:t>như ý muốn.</w:t>
+      </w:r>
+      <w:proofErr w:type="gramEnd"/>
+      <w:r>
+        <w:rPr>
+          <w:rFonts w:ascii="Arial" w:hAnsi="Arial" w:cs="Arial"/>
+          <w:color w:val="000000" w:themeColor="text1"/>
+          <w:sz w:val="24"/>
+          <w:szCs w:val="24"/>
+        </w:rPr>
+        <w:t xml:space="preserve"> Ta có thể lấy nội dụng soạn thảo và lưu lại với đuôi file .html hoặc .htm, như vậy ta có một tài HTML </w:t>
+      </w:r>
+      <w:proofErr w:type="gramStart"/>
+      <w:r>
+        <w:rPr>
+          <w:rFonts w:ascii="Arial" w:hAnsi="Arial" w:cs="Arial"/>
+          <w:color w:val="000000" w:themeColor="text1"/>
+          <w:sz w:val="24"/>
+          <w:szCs w:val="24"/>
+        </w:rPr>
+        <w:t>theo</w:t>
+      </w:r>
+      <w:proofErr w:type="gramEnd"/>
+      <w:r>
+        <w:rPr>
+          <w:rFonts w:ascii="Arial" w:hAnsi="Arial" w:cs="Arial"/>
+          <w:color w:val="000000" w:themeColor="text1"/>
+          <w:sz w:val="24"/>
+          <w:szCs w:val="24"/>
+        </w:rPr>
+        <w:t xml:space="preserve"> ý muốn</w:t>
       </w:r>
       <w:r>
         <w:rPr>
@@ -1239,6 +1455,7 @@
           <w:szCs w:val="24"/>
         </w:rPr>
       </w:pPr>
+      <w:proofErr w:type="gramStart"/>
       <w:r>
         <w:rPr>
           <w:rFonts w:ascii="Arial" w:eastAsia="Times New Roman" w:hAnsi="Arial" w:cs="Arial"/>
@@ -1247,7 +1464,18 @@
           <w:szCs w:val="24"/>
           <w:shd w:val="clear" w:color="auto" w:fill="F2F2F2"/>
         </w:rPr>
-        <w:t>&lt;!DOCTYPE html&gt;</w:t>
+        <w:t>&lt;!DOCTYPE</w:t>
+      </w:r>
+      <w:proofErr w:type="gramEnd"/>
+      <w:r>
+        <w:rPr>
+          <w:rFonts w:ascii="Arial" w:eastAsia="Times New Roman" w:hAnsi="Arial" w:cs="Arial"/>
+          <w:color w:val="000000" w:themeColor="text1"/>
+          <w:sz w:val="24"/>
+          <w:szCs w:val="24"/>
+          <w:shd w:val="clear" w:color="auto" w:fill="F2F2F2"/>
+        </w:rPr>
+        <w:t xml:space="preserve"> html&gt;</w:t>
       </w:r>
       <w:r>
         <w:rPr>
@@ -1345,7 +1573,29 @@
           <w:szCs w:val="24"/>
           <w:shd w:val="clear" w:color="auto" w:fill="F2F2F2"/>
         </w:rPr>
-        <w:t>&lt;html&gt;</w:t>
+        <w:t>&lt;</w:t>
+      </w:r>
+      <w:proofErr w:type="gramStart"/>
+      <w:r>
+        <w:rPr>
+          <w:rFonts w:ascii="Arial" w:eastAsia="Times New Roman" w:hAnsi="Arial" w:cs="Arial"/>
+          <w:color w:val="000000" w:themeColor="text1"/>
+          <w:sz w:val="24"/>
+          <w:szCs w:val="24"/>
+          <w:shd w:val="clear" w:color="auto" w:fill="F2F2F2"/>
+        </w:rPr>
+        <w:t>html</w:t>
+      </w:r>
+      <w:proofErr w:type="gramEnd"/>
+      <w:r>
+        <w:rPr>
+          <w:rFonts w:ascii="Arial" w:eastAsia="Times New Roman" w:hAnsi="Arial" w:cs="Arial"/>
+          <w:color w:val="000000" w:themeColor="text1"/>
+          <w:sz w:val="24"/>
+          <w:szCs w:val="24"/>
+          <w:shd w:val="clear" w:color="auto" w:fill="F2F2F2"/>
+        </w:rPr>
+        <w:t>&gt;</w:t>
       </w:r>
       <w:r>
         <w:rPr>
@@ -1453,7 +1703,29 @@
           <w:szCs w:val="24"/>
           <w:shd w:val="clear" w:color="auto" w:fill="F2F2F2"/>
         </w:rPr>
-        <w:t>&lt;title&gt;</w:t>
+        <w:t>&lt;</w:t>
+      </w:r>
+      <w:proofErr w:type="gramStart"/>
+      <w:r>
+        <w:rPr>
+          <w:rFonts w:ascii="Arial" w:eastAsia="Times New Roman" w:hAnsi="Arial" w:cs="Arial"/>
+          <w:color w:val="000000" w:themeColor="text1"/>
+          <w:sz w:val="24"/>
+          <w:szCs w:val="24"/>
+          <w:shd w:val="clear" w:color="auto" w:fill="F2F2F2"/>
+        </w:rPr>
+        <w:t>title</w:t>
+      </w:r>
+      <w:proofErr w:type="gramEnd"/>
+      <w:r>
+        <w:rPr>
+          <w:rFonts w:ascii="Arial" w:eastAsia="Times New Roman" w:hAnsi="Arial" w:cs="Arial"/>
+          <w:color w:val="000000" w:themeColor="text1"/>
+          <w:sz w:val="24"/>
+          <w:szCs w:val="24"/>
+          <w:shd w:val="clear" w:color="auto" w:fill="F2F2F2"/>
+        </w:rPr>
+        <w:t>&gt;</w:t>
       </w:r>
       <w:r>
         <w:rPr>
@@ -1757,9 +2029,11 @@
           <w:shd w:val="clear" w:color="auto" w:fill="FFFFFF"/>
         </w:rPr>
       </w:pPr>
+      <w:proofErr w:type="gramStart"/>
       <w:r>
         <w:t>HTML được xử lý ra sao?</w:t>
       </w:r>
+      <w:proofErr w:type="gramEnd"/>
     </w:p>
     <w:p>
       <w:pPr>
@@ -1776,7 +2050,23 @@
           <w:rFonts w:ascii="Arial" w:hAnsi="Arial" w:cs="Arial"/>
           <w:color w:val="000000" w:themeColor="text1"/>
         </w:rPr>
-        <w:t>Khi mở tài liệu HTML bằng trình duyệt, trình duyệt sẽ truy tìm các cặp thẻ và chuyển nó thành văn bản và hiển thị theo ý muốn người tạo.</w:t>
+        <w:t xml:space="preserve">Khi mở tài liệu HTML bằng trình duyệt, trình duyệt sẽ truy tìm các cặp thẻ và chuyển nó thành văn bản và hiển thị </w:t>
+      </w:r>
+      <w:proofErr w:type="gramStart"/>
+      <w:r>
+        <w:rPr>
+          <w:rFonts w:ascii="Arial" w:hAnsi="Arial" w:cs="Arial"/>
+          <w:color w:val="000000" w:themeColor="text1"/>
+        </w:rPr>
+        <w:t>theo</w:t>
+      </w:r>
+      <w:proofErr w:type="gramEnd"/>
+      <w:r>
+        <w:rPr>
+          <w:rFonts w:ascii="Arial" w:hAnsi="Arial" w:cs="Arial"/>
+          <w:color w:val="000000" w:themeColor="text1"/>
+        </w:rPr>
+        <w:t xml:space="preserve"> ý muốn người tạo.</w:t>
       </w:r>
     </w:p>
     <w:p>
@@ -1794,18 +2084,2374 @@
           <w:rFonts w:ascii="Arial" w:hAnsi="Arial" w:cs="Arial"/>
           <w:color w:val="000000" w:themeColor="text1"/>
         </w:rPr>
-        <w:t>Ví dụ, trình duyệt sẽ đọc nội dung thẻ &lt;head&gt;&lt;/head&gt; để đọc thông tin phụ của trang web. Khi đọc tới cặp thẻ &lt;title&gt;&lt;/title&gt; trình duyệt đọc nội dung và chuyển nó thành tiêu đề của trang web để người dùng biết.</w:t>
-      </w:r>
-    </w:p>
-    <w:p>
-      <w:pPr>
-        <w:rPr>
-          <w:rFonts w:ascii="Arial" w:hAnsi="Arial" w:cs="Arial"/>
-          <w:color w:val="000000" w:themeColor="text1"/>
-          <w:sz w:val="24"/>
-          <w:szCs w:val="24"/>
-        </w:rPr>
-      </w:pPr>
+        <w:t xml:space="preserve">Ví dụ, trình duyệt sẽ đọc nội dung thẻ &lt;head&gt;&lt;/head&gt; để đọc thông tin phụ của trang web. </w:t>
+      </w:r>
+      <w:proofErr w:type="gramStart"/>
+      <w:r>
+        <w:rPr>
+          <w:rFonts w:ascii="Arial" w:hAnsi="Arial" w:cs="Arial"/>
+          <w:color w:val="000000" w:themeColor="text1"/>
+        </w:rPr>
+        <w:t>Khi đọc tới cặp thẻ &lt;title&gt;&lt;/title&gt; trình duyệt đọc nội dung và chuyển nó thành tiêu đề của trang web để người dùng biết.</w:t>
+      </w:r>
+      <w:proofErr w:type="gramEnd"/>
+    </w:p>
+    <w:p>
+      <w:pPr>
+        <w:pStyle w:val="NormalWeb"/>
+        <w:shd w:val="clear" w:color="auto" w:fill="FFFFFF"/>
+        <w:spacing w:before="0" w:beforeAutospacing="0" w:after="255" w:afterAutospacing="0"/>
+        <w:rPr>
+          <w:rFonts w:ascii="Arial" w:hAnsi="Arial" w:cs="Arial"/>
+          <w:color w:val="000000" w:themeColor="text1"/>
+        </w:rPr>
+      </w:pPr>
+    </w:p>
+    <w:p>
+      <w:pPr>
+        <w:pStyle w:val="Heading1"/>
+        <w:rPr>
+          <w:shd w:val="pct15" w:color="auto" w:fill="FFFFFF"/>
+        </w:rPr>
+      </w:pPr>
+      <w:r>
+        <w:rPr>
+          <w:shd w:val="pct15" w:color="auto" w:fill="FFFFFF"/>
+        </w:rPr>
+        <w:lastRenderedPageBreak/>
+        <w:t>CSS là gì</w:t>
+      </w:r>
+    </w:p>
+    <w:p>
+      <w:pPr>
+        <w:pStyle w:val="NormalWeb"/>
+        <w:shd w:val="clear" w:color="auto" w:fill="FFFFFF"/>
+        <w:spacing w:before="0" w:beforeAutospacing="0" w:after="255" w:afterAutospacing="0"/>
+        <w:rPr>
+          <w:rFonts w:ascii="Arial" w:hAnsi="Arial" w:cs="Arial"/>
+        </w:rPr>
+      </w:pPr>
+      <w:proofErr w:type="gramStart"/>
+      <w:r>
+        <w:rPr>
+          <w:rFonts w:ascii="Arial" w:hAnsi="Arial" w:cs="Arial"/>
+        </w:rPr>
+        <w:t>Nếu HTML là một cơ thể, có head, có body.</w:t>
+      </w:r>
+      <w:proofErr w:type="gramEnd"/>
+      <w:r>
+        <w:rPr>
+          <w:rFonts w:ascii="Arial" w:hAnsi="Arial" w:cs="Arial"/>
+        </w:rPr>
+        <w:t xml:space="preserve"> Thì CSS được ví như quần áo, mũ nón để làm đẹp cho cơ thể đó</w:t>
+      </w:r>
+    </w:p>
+    <w:p>
+      <w:pPr>
+        <w:pStyle w:val="NormalWeb"/>
+        <w:shd w:val="clear" w:color="auto" w:fill="FFFFFF"/>
+        <w:spacing w:before="0" w:beforeAutospacing="0" w:after="255" w:afterAutospacing="0"/>
+        <w:rPr>
+          <w:rFonts w:ascii="Arial" w:hAnsi="Arial" w:cs="Arial"/>
+          <w:shd w:val="clear" w:color="auto" w:fill="FFFFFF"/>
+        </w:rPr>
+      </w:pPr>
+      <w:proofErr w:type="gramStart"/>
+      <w:r>
+        <w:rPr>
+          <w:rStyle w:val="Strong"/>
+          <w:rFonts w:ascii="Arial" w:eastAsiaTheme="majorEastAsia" w:hAnsi="Arial" w:cs="Arial"/>
+          <w:shd w:val="clear" w:color="auto" w:fill="FFFFFF"/>
+        </w:rPr>
+        <w:t>CSS</w:t>
+      </w:r>
+      <w:r>
+        <w:rPr>
+          <w:rFonts w:ascii="Arial" w:hAnsi="Arial" w:cs="Arial"/>
+          <w:shd w:val="clear" w:color="auto" w:fill="FFFFFF"/>
+        </w:rPr>
+        <w:t xml:space="preserve"> là chữ viết tắt của Cascading Style Sheets, nó là một ngôn ngữ được sử dụng </w:t>
+      </w:r>
+      <w:r>
+        <w:rPr>
+          <w:rFonts w:ascii="Arial" w:hAnsi="Arial" w:cs="Arial"/>
+          <w:shd w:val="clear" w:color="auto" w:fill="FFFFFF"/>
+        </w:rPr>
+        <w:t>để</w:t>
+      </w:r>
+      <w:r>
+        <w:rPr>
+          <w:rFonts w:ascii="Arial" w:hAnsi="Arial" w:cs="Arial"/>
+          <w:b/>
+          <w:shd w:val="clear" w:color="auto" w:fill="FFFFFF"/>
+        </w:rPr>
+        <w:t> </w:t>
+      </w:r>
+      <w:r>
+        <w:rPr>
+          <w:rStyle w:val="Strong"/>
+          <w:rFonts w:ascii="Arial" w:eastAsiaTheme="majorEastAsia" w:hAnsi="Arial" w:cs="Arial"/>
+          <w:b w:val="0"/>
+          <w:shd w:val="clear" w:color="auto" w:fill="FFFFFF"/>
+        </w:rPr>
+        <w:t>tìm và định dạng</w:t>
+      </w:r>
+      <w:r>
+        <w:rPr>
+          <w:rFonts w:ascii="Arial" w:hAnsi="Arial" w:cs="Arial"/>
+          <w:shd w:val="clear" w:color="auto" w:fill="FFFFFF"/>
+        </w:rPr>
+        <w:t> </w:t>
+      </w:r>
+      <w:r>
+        <w:rPr>
+          <w:rFonts w:ascii="Arial" w:hAnsi="Arial" w:cs="Arial"/>
+          <w:shd w:val="clear" w:color="auto" w:fill="FFFFFF"/>
+        </w:rPr>
+        <w:t>lại các phần tử được tạo ra bởi các ngôn ngữ đánh dấu (ví dụ như HTML)</w:t>
+      </w:r>
+      <w:r>
+        <w:rPr>
+          <w:rFonts w:ascii="Arial" w:hAnsi="Arial" w:cs="Arial"/>
+          <w:shd w:val="clear" w:color="auto" w:fill="FFFFFF"/>
+        </w:rPr>
+        <w:t>.</w:t>
+      </w:r>
+      <w:proofErr w:type="gramEnd"/>
+      <w:r>
+        <w:rPr>
+          <w:rFonts w:ascii="Arial" w:hAnsi="Arial" w:cs="Arial"/>
+          <w:shd w:val="clear" w:color="auto" w:fill="FFFFFF"/>
+        </w:rPr>
+        <w:t xml:space="preserve"> CSS đóng vai trò định dạng các phần tử trên website</w:t>
+      </w:r>
+    </w:p>
+    <w:p>
+      <w:pPr>
+        <w:pStyle w:val="Heading1"/>
+      </w:pPr>
+      <w:r>
+        <w:t xml:space="preserve">Cách </w:t>
+      </w:r>
+      <w:r>
+        <w:t>nhúng mã CSS vào HTML</w:t>
+      </w:r>
+    </w:p>
+    <w:p>
+      <w:pPr>
+        <w:pStyle w:val="Heading2"/>
+      </w:pPr>
+      <w:r>
+        <w:t>Cách 1: Viết ngay trong thẻ</w:t>
+      </w:r>
+    </w:p>
+    <w:p>
+      <w:pPr>
+        <w:rPr>
+          <w:rFonts w:ascii="Arial" w:hAnsi="Arial" w:cs="Arial"/>
+          <w:sz w:val="24"/>
+          <w:szCs w:val="24"/>
+        </w:rPr>
+      </w:pPr>
+      <w:proofErr w:type="gramStart"/>
+      <w:r>
+        <w:rPr>
+          <w:rFonts w:ascii="Arial" w:hAnsi="Arial" w:cs="Arial"/>
+          <w:sz w:val="24"/>
+          <w:szCs w:val="24"/>
+        </w:rPr>
+        <w:t>Tất cả các thẻ HTML đều có thuộc tính style.</w:t>
+      </w:r>
+      <w:proofErr w:type="gramEnd"/>
+      <w:r>
+        <w:rPr>
+          <w:rFonts w:ascii="Arial" w:hAnsi="Arial" w:cs="Arial"/>
+          <w:sz w:val="24"/>
+          <w:szCs w:val="24"/>
+        </w:rPr>
+        <w:t xml:space="preserve"> Thuộc tính này </w:t>
+      </w:r>
+      <w:r>
+        <w:rPr>
+          <w:rFonts w:ascii="Arial" w:hAnsi="Arial" w:cs="Arial"/>
+          <w:sz w:val="24"/>
+          <w:szCs w:val="24"/>
+        </w:rPr>
+        <w:t>giúp ta viế</w:t>
+      </w:r>
+      <w:r>
+        <w:rPr>
+          <w:rFonts w:ascii="Arial" w:hAnsi="Arial" w:cs="Arial"/>
+          <w:sz w:val="24"/>
+          <w:szCs w:val="24"/>
+        </w:rPr>
+        <w:t>t mã CSS ngay trong thẻ</w:t>
+      </w:r>
+    </w:p>
+    <w:tbl>
+      <w:tblPr>
+        <w:tblStyle w:val="TableGrid"/>
+        <w:tblW w:w="0" w:type="auto"/>
+        <w:tblLook w:val="04A0" w:firstRow="1" w:lastRow="0" w:firstColumn="1" w:lastColumn="0" w:noHBand="0" w:noVBand="1"/>
+      </w:tblPr>
+      <w:tblGrid>
+        <w:gridCol w:w="9576"/>
+      </w:tblGrid>
+      <w:tr>
+        <w:tc>
+          <w:tcPr>
+            <w:tcW w:w="9576" w:type="dxa"/>
+          </w:tcPr>
+          <w:p>
+            <w:r>
+              <w:rPr>
+                <w:rFonts w:ascii="Consolas" w:hAnsi="Consolas"/>
+                <w:color w:val="0000CD"/>
+              </w:rPr>
+              <w:t>&lt;</w:t>
+            </w:r>
+            <w:r>
+              <w:rPr>
+                <w:rFonts w:ascii="Consolas" w:hAnsi="Consolas"/>
+                <w:color w:val="A52A2A"/>
+              </w:rPr>
+              <w:t>h1</w:t>
+            </w:r>
+            <w:r>
+              <w:rPr>
+                <w:rFonts w:ascii="Consolas" w:hAnsi="Consolas"/>
+                <w:color w:val="FF0000"/>
+              </w:rPr>
+              <w:t> style</w:t>
+            </w:r>
+            <w:r>
+              <w:rPr>
+                <w:rFonts w:ascii="Consolas" w:hAnsi="Consolas"/>
+                <w:color w:val="0000CD"/>
+              </w:rPr>
+              <w:t>="color:blue;"&gt;</w:t>
+            </w:r>
+            <w:r>
+              <w:rPr>
+                <w:rFonts w:ascii="Consolas" w:hAnsi="Consolas"/>
+                <w:color w:val="000000"/>
+                <w:shd w:val="clear" w:color="auto" w:fill="FFFFFF"/>
+              </w:rPr>
+              <w:t>This is a Blue Heading</w:t>
+            </w:r>
+            <w:r>
+              <w:rPr>
+                <w:rFonts w:ascii="Consolas" w:hAnsi="Consolas"/>
+                <w:color w:val="0000CD"/>
+              </w:rPr>
+              <w:t>&lt;</w:t>
+            </w:r>
+            <w:r>
+              <w:rPr>
+                <w:rFonts w:ascii="Consolas" w:hAnsi="Consolas"/>
+                <w:color w:val="A52A2A"/>
+              </w:rPr>
+              <w:t>/h1</w:t>
+            </w:r>
+            <w:r>
+              <w:rPr>
+                <w:rFonts w:ascii="Consolas" w:hAnsi="Consolas"/>
+                <w:color w:val="0000CD"/>
+              </w:rPr>
+              <w:t>&gt;</w:t>
+            </w:r>
+          </w:p>
+        </w:tc>
+      </w:tr>
+    </w:tbl>
+    <w:p>
+      <w:pPr>
+        <w:rPr>
+          <w:rFonts w:ascii="Arial" w:hAnsi="Arial" w:cs="Arial"/>
+          <w:color w:val="000000" w:themeColor="text1"/>
+          <w:sz w:val="24"/>
+          <w:szCs w:val="24"/>
+        </w:rPr>
+      </w:pPr>
+      <w:r>
+        <w:rPr>
+          <w:rFonts w:ascii="Arial" w:hAnsi="Arial" w:cs="Arial"/>
+          <w:color w:val="000000" w:themeColor="text1"/>
+          <w:sz w:val="24"/>
+          <w:szCs w:val="24"/>
+        </w:rPr>
+        <w:t xml:space="preserve">Ưu điểm: </w:t>
+      </w:r>
+      <w:r>
+        <w:rPr>
+          <w:rFonts w:ascii="Arial" w:hAnsi="Arial" w:cs="Arial"/>
+          <w:color w:val="000000" w:themeColor="text1"/>
+          <w:sz w:val="24"/>
+          <w:szCs w:val="24"/>
+        </w:rPr>
+        <w:t xml:space="preserve">Đây là cách viết CSS </w:t>
+      </w:r>
+      <w:r>
+        <w:rPr>
+          <w:rFonts w:ascii="Arial" w:hAnsi="Arial" w:cs="Arial"/>
+          <w:color w:val="000000" w:themeColor="text1"/>
+          <w:sz w:val="24"/>
+          <w:szCs w:val="24"/>
+        </w:rPr>
+        <w:t xml:space="preserve">rất dễ dàng vì nó viết </w:t>
+      </w:r>
+      <w:r>
+        <w:rPr>
+          <w:rFonts w:ascii="Arial" w:hAnsi="Arial" w:cs="Arial"/>
+          <w:color w:val="000000" w:themeColor="text1"/>
+          <w:sz w:val="24"/>
+          <w:szCs w:val="24"/>
+        </w:rPr>
+        <w:t xml:space="preserve">ngay trong thẻ HTML. </w:t>
+      </w:r>
+    </w:p>
+    <w:p>
+      <w:pPr>
+        <w:rPr>
+          <w:rFonts w:ascii="Arial" w:hAnsi="Arial" w:cs="Arial"/>
+          <w:color w:val="000000" w:themeColor="text1"/>
+          <w:sz w:val="24"/>
+          <w:szCs w:val="24"/>
+        </w:rPr>
+      </w:pPr>
+      <w:r>
+        <w:rPr>
+          <w:rFonts w:ascii="Arial" w:hAnsi="Arial" w:cs="Arial"/>
+          <w:color w:val="000000" w:themeColor="text1"/>
+          <w:sz w:val="24"/>
+          <w:szCs w:val="24"/>
+        </w:rPr>
+        <w:t xml:space="preserve">Nhược điểm: Khó sửa chữa và quản lý, Không có tính tái sử dụng </w:t>
+      </w:r>
+      <w:proofErr w:type="gramStart"/>
+      <w:r>
+        <w:rPr>
+          <w:rFonts w:ascii="Arial" w:hAnsi="Arial" w:cs="Arial"/>
+          <w:color w:val="000000" w:themeColor="text1"/>
+          <w:sz w:val="24"/>
+          <w:szCs w:val="24"/>
+        </w:rPr>
+        <w:t>mã  CSS</w:t>
+      </w:r>
+      <w:proofErr w:type="gramEnd"/>
+      <w:r>
+        <w:rPr>
+          <w:rFonts w:ascii="Arial" w:hAnsi="Arial" w:cs="Arial"/>
+          <w:color w:val="000000" w:themeColor="text1"/>
+          <w:sz w:val="24"/>
+          <w:szCs w:val="24"/>
+        </w:rPr>
+        <w:t>.</w:t>
+      </w:r>
+    </w:p>
+    <w:p>
+      <w:pPr>
+        <w:rPr>
+          <w:rFonts w:ascii="Arial" w:hAnsi="Arial" w:cs="Arial"/>
+          <w:color w:val="000000" w:themeColor="text1"/>
+          <w:sz w:val="24"/>
+          <w:szCs w:val="24"/>
+        </w:rPr>
+      </w:pPr>
+      <w:proofErr w:type="gramStart"/>
+      <w:r>
+        <w:rPr>
+          <w:rFonts w:ascii="Arial" w:hAnsi="Arial" w:cs="Arial"/>
+          <w:color w:val="000000" w:themeColor="text1"/>
+          <w:sz w:val="24"/>
+          <w:szCs w:val="24"/>
+        </w:rPr>
+        <w:t>Lời khuyên đối với cách viết này nên hạn chế sử dụng.</w:t>
+      </w:r>
+      <w:proofErr w:type="gramEnd"/>
+      <w:r>
+        <w:rPr>
+          <w:rFonts w:ascii="Arial" w:hAnsi="Arial" w:cs="Arial"/>
+          <w:color w:val="000000" w:themeColor="text1"/>
+          <w:sz w:val="24"/>
+          <w:szCs w:val="24"/>
+        </w:rPr>
+        <w:t xml:space="preserve"> </w:t>
+      </w:r>
+      <w:proofErr w:type="gramStart"/>
+      <w:r>
+        <w:rPr>
+          <w:rFonts w:ascii="Arial" w:hAnsi="Arial" w:cs="Arial"/>
+          <w:color w:val="000000" w:themeColor="text1"/>
+          <w:sz w:val="24"/>
+          <w:szCs w:val="24"/>
+        </w:rPr>
+        <w:t>Vì khi mà viết như vậy, đối với trang web lớn sẽ hỗn độn mã CSS và HTML nên rất khó sửa chữa và bảo trì sau này.</w:t>
+      </w:r>
+      <w:proofErr w:type="gramEnd"/>
+    </w:p>
+    <w:p>
+      <w:pPr>
+        <w:pStyle w:val="Heading2"/>
+      </w:pPr>
+      <w:r>
+        <w:t xml:space="preserve">Cách 2: </w:t>
+      </w:r>
+      <w:r>
+        <w:t>Sử dụng thẻ</w:t>
+      </w:r>
+      <w:r>
+        <w:t xml:space="preserve"> &lt;style&gt;&lt;/style&gt;</w:t>
+      </w:r>
+    </w:p>
+    <w:tbl>
+      <w:tblPr>
+        <w:tblStyle w:val="TableGrid"/>
+        <w:tblW w:w="0" w:type="auto"/>
+        <w:tblLook w:val="04A0" w:firstRow="1" w:lastRow="0" w:firstColumn="1" w:lastColumn="0" w:noHBand="0" w:noVBand="1"/>
+      </w:tblPr>
+      <w:tblGrid>
+        <w:gridCol w:w="9576"/>
+      </w:tblGrid>
+      <w:tr>
+        <w:tc>
+          <w:tcPr>
+            <w:tcW w:w="9576" w:type="dxa"/>
+          </w:tcPr>
+          <w:p>
+            <w:pPr>
+              <w:rPr>
+                <w:rFonts w:ascii="Arial" w:hAnsi="Arial" w:cs="Arial"/>
+                <w:color w:val="000000" w:themeColor="text1"/>
+                <w:sz w:val="24"/>
+                <w:szCs w:val="24"/>
+              </w:rPr>
+            </w:pPr>
+            <w:r>
+              <w:rPr>
+                <w:rFonts w:ascii="Consolas" w:hAnsi="Consolas"/>
+                <w:color w:val="0000CD"/>
+              </w:rPr>
+              <w:t>&lt;</w:t>
+            </w:r>
+            <w:r>
+              <w:rPr>
+                <w:rFonts w:ascii="Consolas" w:hAnsi="Consolas"/>
+                <w:color w:val="A52A2A"/>
+              </w:rPr>
+              <w:t>!DOCTYPE</w:t>
+            </w:r>
+            <w:r>
+              <w:rPr>
+                <w:rFonts w:ascii="Consolas" w:hAnsi="Consolas"/>
+                <w:color w:val="FF0000"/>
+              </w:rPr>
+              <w:t> html</w:t>
+            </w:r>
+            <w:r>
+              <w:rPr>
+                <w:rFonts w:ascii="Consolas" w:hAnsi="Consolas"/>
+                <w:color w:val="0000CD"/>
+              </w:rPr>
+              <w:t>&gt;</w:t>
+            </w:r>
+            <w:r>
+              <w:rPr>
+                <w:rFonts w:ascii="Consolas" w:hAnsi="Consolas"/>
+                <w:color w:val="000000"/>
+              </w:rPr>
+              <w:br/>
+            </w:r>
+            <w:r>
+              <w:rPr>
+                <w:rFonts w:ascii="Consolas" w:hAnsi="Consolas"/>
+                <w:color w:val="0000CD"/>
+              </w:rPr>
+              <w:t>&lt;</w:t>
+            </w:r>
+            <w:r>
+              <w:rPr>
+                <w:rFonts w:ascii="Consolas" w:hAnsi="Consolas"/>
+                <w:color w:val="A52A2A"/>
+              </w:rPr>
+              <w:t>html</w:t>
+            </w:r>
+            <w:r>
+              <w:rPr>
+                <w:rFonts w:ascii="Consolas" w:hAnsi="Consolas"/>
+                <w:color w:val="0000CD"/>
+              </w:rPr>
+              <w:t>&gt;</w:t>
+            </w:r>
+            <w:r>
+              <w:rPr>
+                <w:rFonts w:ascii="Consolas" w:hAnsi="Consolas"/>
+                <w:color w:val="000000"/>
+              </w:rPr>
+              <w:br/>
+            </w:r>
+            <w:r>
+              <w:rPr>
+                <w:rFonts w:ascii="Consolas" w:hAnsi="Consolas"/>
+                <w:color w:val="0000CD"/>
+              </w:rPr>
+              <w:t>&lt;</w:t>
+            </w:r>
+            <w:r>
+              <w:rPr>
+                <w:rFonts w:ascii="Consolas" w:hAnsi="Consolas"/>
+                <w:color w:val="A52A2A"/>
+              </w:rPr>
+              <w:t>head</w:t>
+            </w:r>
+            <w:r>
+              <w:rPr>
+                <w:rFonts w:ascii="Consolas" w:hAnsi="Consolas"/>
+                <w:color w:val="0000CD"/>
+              </w:rPr>
+              <w:t>&gt;</w:t>
+            </w:r>
+            <w:r>
+              <w:rPr>
+                <w:rFonts w:ascii="Consolas" w:hAnsi="Consolas"/>
+                <w:color w:val="000000"/>
+              </w:rPr>
+              <w:br/>
+            </w:r>
+            <w:r>
+              <w:rPr>
+                <w:rFonts w:ascii="Consolas" w:hAnsi="Consolas"/>
+                <w:color w:val="0000CD"/>
+              </w:rPr>
+              <w:t>&lt;</w:t>
+            </w:r>
+            <w:r>
+              <w:rPr>
+                <w:rFonts w:ascii="Consolas" w:hAnsi="Consolas"/>
+                <w:color w:val="A52A2A"/>
+              </w:rPr>
+              <w:t>style</w:t>
+            </w:r>
+            <w:r>
+              <w:rPr>
+                <w:rFonts w:ascii="Consolas" w:hAnsi="Consolas"/>
+                <w:color w:val="0000CD"/>
+              </w:rPr>
+              <w:t>&gt;</w:t>
+            </w:r>
+            <w:r>
+              <w:rPr>
+                <w:rFonts w:ascii="Consolas" w:hAnsi="Consolas"/>
+                <w:color w:val="A52A2A"/>
+              </w:rPr>
+              <w:br/>
+              <w:t>body </w:t>
+            </w:r>
+            <w:r>
+              <w:rPr>
+                <w:rFonts w:ascii="Consolas" w:hAnsi="Consolas"/>
+                <w:color w:val="000000"/>
+              </w:rPr>
+              <w:t>{</w:t>
+            </w:r>
+            <w:r>
+              <w:rPr>
+                <w:rFonts w:ascii="Consolas" w:hAnsi="Consolas"/>
+                <w:color w:val="FF0000"/>
+              </w:rPr>
+              <w:t>background-color</w:t>
+            </w:r>
+            <w:r>
+              <w:rPr>
+                <w:rFonts w:ascii="Consolas" w:hAnsi="Consolas"/>
+                <w:color w:val="000000"/>
+              </w:rPr>
+              <w:t>:</w:t>
+            </w:r>
+            <w:r>
+              <w:rPr>
+                <w:rFonts w:ascii="Consolas" w:hAnsi="Consolas"/>
+                <w:color w:val="0000CD"/>
+              </w:rPr>
+              <w:t> powderblue</w:t>
+            </w:r>
+            <w:r>
+              <w:rPr>
+                <w:rFonts w:ascii="Consolas" w:hAnsi="Consolas"/>
+                <w:color w:val="000000"/>
+              </w:rPr>
+              <w:t>;}</w:t>
+            </w:r>
+            <w:r>
+              <w:rPr>
+                <w:rFonts w:ascii="Consolas" w:hAnsi="Consolas"/>
+                <w:color w:val="A52A2A"/>
+              </w:rPr>
+              <w:br/>
+              <w:t>h1   </w:t>
+            </w:r>
+            <w:r>
+              <w:rPr>
+                <w:rFonts w:ascii="Consolas" w:hAnsi="Consolas"/>
+                <w:color w:val="000000"/>
+              </w:rPr>
+              <w:t>{</w:t>
+            </w:r>
+            <w:r>
+              <w:rPr>
+                <w:rFonts w:ascii="Consolas" w:hAnsi="Consolas"/>
+                <w:color w:val="FF0000"/>
+              </w:rPr>
+              <w:t>color</w:t>
+            </w:r>
+            <w:r>
+              <w:rPr>
+                <w:rFonts w:ascii="Consolas" w:hAnsi="Consolas"/>
+                <w:color w:val="000000"/>
+              </w:rPr>
+              <w:t>:</w:t>
+            </w:r>
+            <w:r>
+              <w:rPr>
+                <w:rFonts w:ascii="Consolas" w:hAnsi="Consolas"/>
+                <w:color w:val="0000CD"/>
+              </w:rPr>
+              <w:t> blue</w:t>
+            </w:r>
+            <w:r>
+              <w:rPr>
+                <w:rFonts w:ascii="Consolas" w:hAnsi="Consolas"/>
+                <w:color w:val="000000"/>
+              </w:rPr>
+              <w:t>;}</w:t>
+            </w:r>
+            <w:r>
+              <w:rPr>
+                <w:rFonts w:ascii="Consolas" w:hAnsi="Consolas"/>
+                <w:color w:val="A52A2A"/>
+              </w:rPr>
+              <w:br/>
+              <w:t>p    </w:t>
+            </w:r>
+            <w:r>
+              <w:rPr>
+                <w:rFonts w:ascii="Consolas" w:hAnsi="Consolas"/>
+                <w:color w:val="000000"/>
+              </w:rPr>
+              <w:t>{</w:t>
+            </w:r>
+            <w:r>
+              <w:rPr>
+                <w:rFonts w:ascii="Consolas" w:hAnsi="Consolas"/>
+                <w:color w:val="FF0000"/>
+              </w:rPr>
+              <w:t>color</w:t>
+            </w:r>
+            <w:r>
+              <w:rPr>
+                <w:rFonts w:ascii="Consolas" w:hAnsi="Consolas"/>
+                <w:color w:val="000000"/>
+              </w:rPr>
+              <w:t>:</w:t>
+            </w:r>
+            <w:r>
+              <w:rPr>
+                <w:rFonts w:ascii="Consolas" w:hAnsi="Consolas"/>
+                <w:color w:val="0000CD"/>
+              </w:rPr>
+              <w:t> red</w:t>
+            </w:r>
+            <w:r>
+              <w:rPr>
+                <w:rFonts w:ascii="Consolas" w:hAnsi="Consolas"/>
+                <w:color w:val="000000"/>
+              </w:rPr>
+              <w:t>;}</w:t>
+            </w:r>
+            <w:r>
+              <w:rPr>
+                <w:rFonts w:ascii="Consolas" w:hAnsi="Consolas"/>
+                <w:color w:val="A52A2A"/>
+              </w:rPr>
+              <w:br/>
+            </w:r>
+            <w:r>
+              <w:rPr>
+                <w:rFonts w:ascii="Consolas" w:hAnsi="Consolas"/>
+                <w:color w:val="0000CD"/>
+              </w:rPr>
+              <w:t>&lt;</w:t>
+            </w:r>
+            <w:r>
+              <w:rPr>
+                <w:rFonts w:ascii="Consolas" w:hAnsi="Consolas"/>
+                <w:color w:val="A52A2A"/>
+              </w:rPr>
+              <w:t>/style</w:t>
+            </w:r>
+            <w:r>
+              <w:rPr>
+                <w:rFonts w:ascii="Consolas" w:hAnsi="Consolas"/>
+                <w:color w:val="0000CD"/>
+              </w:rPr>
+              <w:t>&gt;</w:t>
+            </w:r>
+            <w:r>
+              <w:rPr>
+                <w:rFonts w:ascii="Consolas" w:hAnsi="Consolas"/>
+                <w:color w:val="000000"/>
+              </w:rPr>
+              <w:br/>
+            </w:r>
+            <w:r>
+              <w:rPr>
+                <w:rFonts w:ascii="Consolas" w:hAnsi="Consolas"/>
+                <w:color w:val="0000CD"/>
+              </w:rPr>
+              <w:t>&lt;</w:t>
+            </w:r>
+            <w:r>
+              <w:rPr>
+                <w:rFonts w:ascii="Consolas" w:hAnsi="Consolas"/>
+                <w:color w:val="A52A2A"/>
+              </w:rPr>
+              <w:t>/head</w:t>
+            </w:r>
+            <w:r>
+              <w:rPr>
+                <w:rFonts w:ascii="Consolas" w:hAnsi="Consolas"/>
+                <w:color w:val="0000CD"/>
+              </w:rPr>
+              <w:t>&gt;</w:t>
+            </w:r>
+            <w:r>
+              <w:rPr>
+                <w:rFonts w:ascii="Consolas" w:hAnsi="Consolas"/>
+                <w:color w:val="000000"/>
+              </w:rPr>
+              <w:br/>
+            </w:r>
+            <w:r>
+              <w:rPr>
+                <w:rFonts w:ascii="Consolas" w:hAnsi="Consolas"/>
+                <w:color w:val="0000CD"/>
+              </w:rPr>
+              <w:t>&lt;</w:t>
+            </w:r>
+            <w:r>
+              <w:rPr>
+                <w:rFonts w:ascii="Consolas" w:hAnsi="Consolas"/>
+                <w:color w:val="A52A2A"/>
+              </w:rPr>
+              <w:t>body</w:t>
+            </w:r>
+            <w:r>
+              <w:rPr>
+                <w:rFonts w:ascii="Consolas" w:hAnsi="Consolas"/>
+                <w:color w:val="0000CD"/>
+              </w:rPr>
+              <w:t>&gt;</w:t>
+            </w:r>
+            <w:r>
+              <w:rPr>
+                <w:rFonts w:ascii="Consolas" w:hAnsi="Consolas"/>
+                <w:color w:val="000000"/>
+              </w:rPr>
+              <w:br/>
+            </w:r>
+            <w:r>
+              <w:rPr>
+                <w:rFonts w:ascii="Consolas" w:hAnsi="Consolas"/>
+                <w:color w:val="000000"/>
+              </w:rPr>
+              <w:br/>
+            </w:r>
+            <w:r>
+              <w:rPr>
+                <w:rFonts w:ascii="Consolas" w:hAnsi="Consolas"/>
+                <w:color w:val="0000CD"/>
+              </w:rPr>
+              <w:t>&lt;</w:t>
+            </w:r>
+            <w:r>
+              <w:rPr>
+                <w:rFonts w:ascii="Consolas" w:hAnsi="Consolas"/>
+                <w:color w:val="A52A2A"/>
+              </w:rPr>
+              <w:t>h1</w:t>
+            </w:r>
+            <w:r>
+              <w:rPr>
+                <w:rFonts w:ascii="Consolas" w:hAnsi="Consolas"/>
+                <w:color w:val="0000CD"/>
+              </w:rPr>
+              <w:t>&gt;</w:t>
+            </w:r>
+            <w:r>
+              <w:rPr>
+                <w:rFonts w:ascii="Consolas" w:hAnsi="Consolas"/>
+                <w:color w:val="000000"/>
+                <w:shd w:val="clear" w:color="auto" w:fill="FFFFFF"/>
+              </w:rPr>
+              <w:t>This is a heading</w:t>
+            </w:r>
+            <w:r>
+              <w:rPr>
+                <w:rFonts w:ascii="Consolas" w:hAnsi="Consolas"/>
+                <w:color w:val="0000CD"/>
+              </w:rPr>
+              <w:t>&lt;</w:t>
+            </w:r>
+            <w:r>
+              <w:rPr>
+                <w:rFonts w:ascii="Consolas" w:hAnsi="Consolas"/>
+                <w:color w:val="A52A2A"/>
+              </w:rPr>
+              <w:t>/h1</w:t>
+            </w:r>
+            <w:r>
+              <w:rPr>
+                <w:rFonts w:ascii="Consolas" w:hAnsi="Consolas"/>
+                <w:color w:val="0000CD"/>
+              </w:rPr>
+              <w:t>&gt;</w:t>
+            </w:r>
+            <w:r>
+              <w:rPr>
+                <w:rFonts w:ascii="Consolas" w:hAnsi="Consolas"/>
+                <w:color w:val="000000"/>
+              </w:rPr>
+              <w:br/>
+            </w:r>
+            <w:r>
+              <w:rPr>
+                <w:rFonts w:ascii="Consolas" w:hAnsi="Consolas"/>
+                <w:color w:val="0000CD"/>
+              </w:rPr>
+              <w:t>&lt;</w:t>
+            </w:r>
+            <w:r>
+              <w:rPr>
+                <w:rFonts w:ascii="Consolas" w:hAnsi="Consolas"/>
+                <w:color w:val="A52A2A"/>
+              </w:rPr>
+              <w:t>p</w:t>
+            </w:r>
+            <w:r>
+              <w:rPr>
+                <w:rFonts w:ascii="Consolas" w:hAnsi="Consolas"/>
+                <w:color w:val="0000CD"/>
+              </w:rPr>
+              <w:t>&gt;</w:t>
+            </w:r>
+            <w:r>
+              <w:rPr>
+                <w:rFonts w:ascii="Consolas" w:hAnsi="Consolas"/>
+                <w:color w:val="000000"/>
+                <w:shd w:val="clear" w:color="auto" w:fill="FFFFFF"/>
+              </w:rPr>
+              <w:t>This is a paragraph.</w:t>
+            </w:r>
+            <w:r>
+              <w:rPr>
+                <w:rFonts w:ascii="Consolas" w:hAnsi="Consolas"/>
+                <w:color w:val="0000CD"/>
+              </w:rPr>
+              <w:t>&lt;</w:t>
+            </w:r>
+            <w:r>
+              <w:rPr>
+                <w:rFonts w:ascii="Consolas" w:hAnsi="Consolas"/>
+                <w:color w:val="A52A2A"/>
+              </w:rPr>
+              <w:t>/p</w:t>
+            </w:r>
+            <w:r>
+              <w:rPr>
+                <w:rFonts w:ascii="Consolas" w:hAnsi="Consolas"/>
+                <w:color w:val="0000CD"/>
+              </w:rPr>
+              <w:t>&gt;</w:t>
+            </w:r>
+            <w:r>
+              <w:rPr>
+                <w:rFonts w:ascii="Consolas" w:hAnsi="Consolas"/>
+                <w:color w:val="000000"/>
+              </w:rPr>
+              <w:br/>
+            </w:r>
+            <w:r>
+              <w:rPr>
+                <w:rFonts w:ascii="Consolas" w:hAnsi="Consolas"/>
+                <w:color w:val="000000"/>
+              </w:rPr>
+              <w:br/>
+            </w:r>
+            <w:r>
+              <w:rPr>
+                <w:rFonts w:ascii="Consolas" w:hAnsi="Consolas"/>
+                <w:color w:val="0000CD"/>
+              </w:rPr>
+              <w:t>&lt;</w:t>
+            </w:r>
+            <w:r>
+              <w:rPr>
+                <w:rFonts w:ascii="Consolas" w:hAnsi="Consolas"/>
+                <w:color w:val="A52A2A"/>
+              </w:rPr>
+              <w:t>/body</w:t>
+            </w:r>
+            <w:r>
+              <w:rPr>
+                <w:rFonts w:ascii="Consolas" w:hAnsi="Consolas"/>
+                <w:color w:val="0000CD"/>
+              </w:rPr>
+              <w:t>&gt;</w:t>
+            </w:r>
+            <w:r>
+              <w:rPr>
+                <w:rFonts w:ascii="Consolas" w:hAnsi="Consolas"/>
+                <w:color w:val="000000"/>
+              </w:rPr>
+              <w:br/>
+            </w:r>
+            <w:r>
+              <w:rPr>
+                <w:rFonts w:ascii="Consolas" w:hAnsi="Consolas"/>
+                <w:color w:val="0000CD"/>
+              </w:rPr>
+              <w:t>&lt;</w:t>
+            </w:r>
+            <w:r>
+              <w:rPr>
+                <w:rFonts w:ascii="Consolas" w:hAnsi="Consolas"/>
+                <w:color w:val="A52A2A"/>
+              </w:rPr>
+              <w:t>/html</w:t>
+            </w:r>
+            <w:r>
+              <w:rPr>
+                <w:rFonts w:ascii="Consolas" w:hAnsi="Consolas"/>
+                <w:color w:val="0000CD"/>
+              </w:rPr>
+              <w:t>&gt;</w:t>
+            </w:r>
+          </w:p>
+        </w:tc>
+      </w:tr>
+    </w:tbl>
+    <w:p>
+      <w:pPr>
+        <w:rPr>
+          <w:rFonts w:ascii="Arial" w:hAnsi="Arial" w:cs="Arial"/>
+          <w:color w:val="000000" w:themeColor="text1"/>
+          <w:sz w:val="24"/>
+          <w:szCs w:val="24"/>
+        </w:rPr>
+      </w:pPr>
+      <w:r>
+        <w:rPr>
+          <w:rFonts w:ascii="Arial" w:hAnsi="Arial" w:cs="Arial"/>
+          <w:color w:val="000000" w:themeColor="text1"/>
+          <w:sz w:val="24"/>
+          <w:szCs w:val="24"/>
+        </w:rPr>
+        <w:t>Ưu điểm: So với cách 1 thì mã CSS được gom lại một chỗ dễ sửa chữa hơn.</w:t>
+      </w:r>
+    </w:p>
+    <w:p>
+      <w:pPr>
+        <w:rPr>
+          <w:rFonts w:ascii="Arial" w:hAnsi="Arial" w:cs="Arial"/>
+          <w:color w:val="000000" w:themeColor="text1"/>
+          <w:sz w:val="24"/>
+          <w:szCs w:val="24"/>
+        </w:rPr>
+      </w:pPr>
+      <w:r>
+        <w:rPr>
+          <w:rFonts w:ascii="Arial" w:hAnsi="Arial" w:cs="Arial"/>
+          <w:color w:val="000000" w:themeColor="text1"/>
+          <w:sz w:val="24"/>
+          <w:szCs w:val="24"/>
+        </w:rPr>
+        <w:t>Nhược điểm: Vẫn rất khó quản lý và không có tính tái sử dụng CSS cho nhiều tài liệu HTML. Nếu sửa chữa phải tìm tới file HTML cần sửa.</w:t>
+      </w:r>
+    </w:p>
+    <w:p>
+      <w:pPr>
+        <w:pStyle w:val="Heading2"/>
+      </w:pPr>
+      <w:r>
+        <w:lastRenderedPageBreak/>
+        <w:t xml:space="preserve">Cách 3: </w:t>
+      </w:r>
+      <w:r>
+        <w:t>Viết mã CSS trong file .css</w:t>
+      </w:r>
+    </w:p>
+    <w:p>
+      <w:pPr>
+        <w:rPr>
+          <w:rFonts w:ascii="Arial" w:hAnsi="Arial" w:cs="Arial"/>
+          <w:sz w:val="24"/>
+          <w:szCs w:val="24"/>
+        </w:rPr>
+      </w:pPr>
+      <w:r>
+        <w:rPr>
+          <w:rFonts w:ascii="Arial" w:hAnsi="Arial" w:cs="Arial"/>
+          <w:sz w:val="24"/>
+          <w:szCs w:val="24"/>
+        </w:rPr>
+        <w:t xml:space="preserve">Cách này mã CSS viết trong file .css, khi đó ta chỉ cần dùng </w:t>
+      </w:r>
+      <w:r>
+        <w:rPr>
+          <w:rFonts w:ascii="Arial" w:hAnsi="Arial" w:cs="Arial"/>
+          <w:sz w:val="24"/>
+          <w:szCs w:val="24"/>
+        </w:rPr>
+        <w:t xml:space="preserve">thẻ &lt;link&gt; là </w:t>
+      </w:r>
+      <w:r>
+        <w:rPr>
+          <w:rFonts w:ascii="Arial" w:hAnsi="Arial" w:cs="Arial"/>
+          <w:sz w:val="24"/>
+          <w:szCs w:val="24"/>
+        </w:rPr>
+        <w:t>thẻ</w:t>
+      </w:r>
+      <w:r>
+        <w:rPr>
+          <w:rFonts w:ascii="Arial" w:hAnsi="Arial" w:cs="Arial"/>
+          <w:sz w:val="24"/>
+          <w:szCs w:val="24"/>
+        </w:rPr>
+        <w:t xml:space="preserve"> con của &lt;head&gt;</w:t>
+      </w:r>
+      <w:r>
+        <w:rPr>
+          <w:rFonts w:ascii="Arial" w:hAnsi="Arial" w:cs="Arial"/>
+          <w:sz w:val="24"/>
+          <w:szCs w:val="24"/>
+        </w:rPr>
+        <w:t xml:space="preserve"> gọi tới file CSS.</w:t>
+      </w:r>
+    </w:p>
+    <w:p>
+      <w:pPr>
+        <w:rPr>
+          <w:rFonts w:ascii="Arial" w:hAnsi="Arial" w:cs="Arial"/>
+          <w:color w:val="000000" w:themeColor="text1"/>
+          <w:sz w:val="24"/>
+          <w:szCs w:val="24"/>
+        </w:rPr>
+      </w:pPr>
+      <w:r>
+        <w:rPr>
+          <w:rFonts w:ascii="Arial" w:hAnsi="Arial" w:cs="Arial"/>
+          <w:color w:val="000000" w:themeColor="text1"/>
+          <w:sz w:val="24"/>
+          <w:szCs w:val="24"/>
+        </w:rPr>
+        <w:t xml:space="preserve">Mã CSS được gom </w:t>
+      </w:r>
+      <w:proofErr w:type="gramStart"/>
+      <w:r>
+        <w:rPr>
+          <w:rFonts w:ascii="Arial" w:hAnsi="Arial" w:cs="Arial"/>
+          <w:color w:val="000000" w:themeColor="text1"/>
+          <w:sz w:val="24"/>
+          <w:szCs w:val="24"/>
+        </w:rPr>
+        <w:t>chung</w:t>
+      </w:r>
+      <w:proofErr w:type="gramEnd"/>
+      <w:r>
+        <w:rPr>
+          <w:rFonts w:ascii="Arial" w:hAnsi="Arial" w:cs="Arial"/>
+          <w:color w:val="000000" w:themeColor="text1"/>
+          <w:sz w:val="24"/>
+          <w:szCs w:val="24"/>
+        </w:rPr>
+        <w:t xml:space="preserve"> một file và dùng thẻ link gọi tới file đó</w:t>
+      </w:r>
+    </w:p>
+    <w:tbl>
+      <w:tblPr>
+        <w:tblStyle w:val="TableGrid"/>
+        <w:tblW w:w="0" w:type="auto"/>
+        <w:tblLook w:val="04A0" w:firstRow="1" w:lastRow="0" w:firstColumn="1" w:lastColumn="0" w:noHBand="0" w:noVBand="1"/>
+      </w:tblPr>
+      <w:tblGrid>
+        <w:gridCol w:w="9576"/>
+      </w:tblGrid>
+      <w:tr>
+        <w:tc>
+          <w:tcPr>
+            <w:tcW w:w="9576" w:type="dxa"/>
+          </w:tcPr>
+          <w:p>
+            <w:pPr>
+              <w:rPr>
+                <w:rFonts w:ascii="Consolas" w:hAnsi="Consolas"/>
+                <w:color w:val="0000CD"/>
+              </w:rPr>
+            </w:pPr>
+            <w:r>
+              <w:rPr>
+                <w:rFonts w:ascii="Consolas" w:hAnsi="Consolas"/>
+                <w:color w:val="0000CD"/>
+              </w:rPr>
+              <w:t>&lt;</w:t>
+            </w:r>
+            <w:r>
+              <w:rPr>
+                <w:rFonts w:ascii="Consolas" w:hAnsi="Consolas"/>
+                <w:color w:val="A52A2A"/>
+              </w:rPr>
+              <w:t>!DOCTYPE</w:t>
+            </w:r>
+            <w:r>
+              <w:rPr>
+                <w:rFonts w:ascii="Consolas" w:hAnsi="Consolas"/>
+                <w:color w:val="FF0000"/>
+              </w:rPr>
+              <w:t> html</w:t>
+            </w:r>
+            <w:r>
+              <w:rPr>
+                <w:rFonts w:ascii="Consolas" w:hAnsi="Consolas"/>
+                <w:color w:val="0000CD"/>
+              </w:rPr>
+              <w:t>&gt;</w:t>
+            </w:r>
+            <w:r>
+              <w:rPr>
+                <w:rFonts w:ascii="Consolas" w:hAnsi="Consolas"/>
+                <w:color w:val="000000"/>
+              </w:rPr>
+              <w:br/>
+            </w:r>
+            <w:r>
+              <w:rPr>
+                <w:rFonts w:ascii="Consolas" w:hAnsi="Consolas"/>
+                <w:color w:val="0000CD"/>
+              </w:rPr>
+              <w:t>&lt;</w:t>
+            </w:r>
+            <w:r>
+              <w:rPr>
+                <w:rFonts w:ascii="Consolas" w:hAnsi="Consolas"/>
+                <w:color w:val="A52A2A"/>
+              </w:rPr>
+              <w:t>html</w:t>
+            </w:r>
+            <w:r>
+              <w:rPr>
+                <w:rFonts w:ascii="Consolas" w:hAnsi="Consolas"/>
+                <w:color w:val="0000CD"/>
+              </w:rPr>
+              <w:t>&gt;</w:t>
+            </w:r>
+            <w:r>
+              <w:rPr>
+                <w:rFonts w:ascii="Consolas" w:hAnsi="Consolas"/>
+                <w:color w:val="000000"/>
+              </w:rPr>
+              <w:br/>
+            </w:r>
+            <w:r>
+              <w:rPr>
+                <w:rFonts w:ascii="Consolas" w:hAnsi="Consolas"/>
+                <w:color w:val="0000CD"/>
+              </w:rPr>
+              <w:t>&lt;</w:t>
+            </w:r>
+            <w:r>
+              <w:rPr>
+                <w:rFonts w:ascii="Consolas" w:hAnsi="Consolas"/>
+                <w:color w:val="A52A2A"/>
+              </w:rPr>
+              <w:t>head</w:t>
+            </w:r>
+            <w:r>
+              <w:rPr>
+                <w:rFonts w:ascii="Consolas" w:hAnsi="Consolas"/>
+                <w:color w:val="0000CD"/>
+              </w:rPr>
+              <w:t>&gt;</w:t>
+            </w:r>
+            <w:r>
+              <w:rPr>
+                <w:rFonts w:ascii="Consolas" w:hAnsi="Consolas"/>
+                <w:color w:val="000000"/>
+              </w:rPr>
+              <w:br/>
+            </w:r>
+            <w:r>
+              <w:rPr>
+                <w:rFonts w:ascii="Consolas" w:hAnsi="Consolas"/>
+                <w:color w:val="000000"/>
+                <w:shd w:val="clear" w:color="auto" w:fill="FFFFFF"/>
+              </w:rPr>
+              <w:t>  </w:t>
+            </w:r>
+            <w:r>
+              <w:rPr>
+                <w:rFonts w:ascii="Consolas" w:hAnsi="Consolas"/>
+                <w:color w:val="0000CD"/>
+              </w:rPr>
+              <w:t>&lt;</w:t>
+            </w:r>
+            <w:r>
+              <w:rPr>
+                <w:rFonts w:ascii="Consolas" w:hAnsi="Consolas"/>
+                <w:color w:val="A52A2A"/>
+              </w:rPr>
+              <w:t>link</w:t>
+            </w:r>
+            <w:r>
+              <w:rPr>
+                <w:rFonts w:ascii="Consolas" w:hAnsi="Consolas"/>
+                <w:color w:val="FF0000"/>
+              </w:rPr>
+              <w:t> rel</w:t>
+            </w:r>
+            <w:r>
+              <w:rPr>
+                <w:rFonts w:ascii="Consolas" w:hAnsi="Consolas"/>
+                <w:color w:val="0000CD"/>
+              </w:rPr>
+              <w:t>="stylesheet"</w:t>
+            </w:r>
+            <w:r>
+              <w:rPr>
+                <w:rFonts w:ascii="Consolas" w:hAnsi="Consolas"/>
+                <w:color w:val="FF0000"/>
+              </w:rPr>
+              <w:t> href</w:t>
+            </w:r>
+            <w:r>
+              <w:rPr>
+                <w:rFonts w:ascii="Consolas" w:hAnsi="Consolas"/>
+                <w:color w:val="0000CD"/>
+              </w:rPr>
+              <w:t>="</w:t>
+            </w:r>
+            <w:r>
+              <w:rPr>
+                <w:rFonts w:ascii="Consolas" w:hAnsi="Consolas"/>
+                <w:color w:val="0000CD"/>
+              </w:rPr>
+              <w:t>css/</w:t>
+            </w:r>
+            <w:r>
+              <w:rPr>
+                <w:rFonts w:ascii="Consolas" w:hAnsi="Consolas"/>
+                <w:color w:val="0000CD"/>
+              </w:rPr>
+              <w:t>styles</w:t>
+            </w:r>
+            <w:r>
+              <w:rPr>
+                <w:rFonts w:ascii="Consolas" w:hAnsi="Consolas"/>
+                <w:color w:val="0000CD"/>
+              </w:rPr>
+              <w:t>Header</w:t>
+            </w:r>
+            <w:r>
+              <w:rPr>
+                <w:rFonts w:ascii="Consolas" w:hAnsi="Consolas"/>
+                <w:color w:val="0000CD"/>
+              </w:rPr>
+              <w:t>.css"&gt;</w:t>
+            </w:r>
+          </w:p>
+          <w:p>
+            <w:pPr>
+              <w:rPr>
+                <w:rFonts w:ascii="Arial" w:hAnsi="Arial" w:cs="Arial"/>
+                <w:color w:val="000000" w:themeColor="text1"/>
+                <w:sz w:val="24"/>
+                <w:szCs w:val="24"/>
+              </w:rPr>
+            </w:pPr>
+            <w:r>
+              <w:rPr>
+                <w:rFonts w:ascii="Consolas" w:hAnsi="Consolas"/>
+                <w:color w:val="0000CD"/>
+              </w:rPr>
+              <w:t xml:space="preserve">  </w:t>
+            </w:r>
+            <w:r>
+              <w:rPr>
+                <w:rFonts w:ascii="Consolas" w:hAnsi="Consolas"/>
+                <w:color w:val="0000CD"/>
+              </w:rPr>
+              <w:t>&lt;</w:t>
+            </w:r>
+            <w:r>
+              <w:rPr>
+                <w:rFonts w:ascii="Consolas" w:hAnsi="Consolas"/>
+                <w:color w:val="A52A2A"/>
+              </w:rPr>
+              <w:t>link</w:t>
+            </w:r>
+            <w:r>
+              <w:rPr>
+                <w:rFonts w:ascii="Consolas" w:hAnsi="Consolas"/>
+                <w:color w:val="FF0000"/>
+              </w:rPr>
+              <w:t> rel</w:t>
+            </w:r>
+            <w:r>
+              <w:rPr>
+                <w:rFonts w:ascii="Consolas" w:hAnsi="Consolas"/>
+                <w:color w:val="0000CD"/>
+              </w:rPr>
+              <w:t>="stylesheet"</w:t>
+            </w:r>
+            <w:r>
+              <w:rPr>
+                <w:rFonts w:ascii="Consolas" w:hAnsi="Consolas"/>
+                <w:color w:val="FF0000"/>
+              </w:rPr>
+              <w:t> href</w:t>
+            </w:r>
+            <w:r>
+              <w:rPr>
+                <w:rFonts w:ascii="Consolas" w:hAnsi="Consolas"/>
+                <w:color w:val="0000CD"/>
+              </w:rPr>
+              <w:t>="css/</w:t>
+            </w:r>
+            <w:r>
+              <w:rPr>
+                <w:rFonts w:ascii="Consolas" w:hAnsi="Consolas"/>
+                <w:color w:val="0000CD"/>
+              </w:rPr>
+              <w:t>styleSNavbar</w:t>
+            </w:r>
+            <w:r>
+              <w:rPr>
+                <w:rFonts w:ascii="Consolas" w:hAnsi="Consolas"/>
+                <w:color w:val="0000CD"/>
+              </w:rPr>
+              <w:t>.css"&gt;</w:t>
+            </w:r>
+            <w:r>
+              <w:rPr>
+                <w:rFonts w:ascii="Consolas" w:hAnsi="Consolas"/>
+                <w:color w:val="000000"/>
+              </w:rPr>
+              <w:br/>
+            </w:r>
+            <w:r>
+              <w:rPr>
+                <w:rFonts w:ascii="Consolas" w:hAnsi="Consolas"/>
+                <w:color w:val="0000CD"/>
+              </w:rPr>
+              <w:t>&lt;</w:t>
+            </w:r>
+            <w:r>
+              <w:rPr>
+                <w:rFonts w:ascii="Consolas" w:hAnsi="Consolas"/>
+                <w:color w:val="A52A2A"/>
+              </w:rPr>
+              <w:t>/head</w:t>
+            </w:r>
+            <w:r>
+              <w:rPr>
+                <w:rFonts w:ascii="Consolas" w:hAnsi="Consolas"/>
+                <w:color w:val="0000CD"/>
+              </w:rPr>
+              <w:t>&gt;</w:t>
+            </w:r>
+            <w:r>
+              <w:rPr>
+                <w:rFonts w:ascii="Consolas" w:hAnsi="Consolas"/>
+                <w:color w:val="000000"/>
+              </w:rPr>
+              <w:br/>
+            </w:r>
+            <w:r>
+              <w:rPr>
+                <w:rFonts w:ascii="Consolas" w:hAnsi="Consolas"/>
+                <w:color w:val="0000CD"/>
+              </w:rPr>
+              <w:t>&lt;</w:t>
+            </w:r>
+            <w:r>
+              <w:rPr>
+                <w:rFonts w:ascii="Consolas" w:hAnsi="Consolas"/>
+                <w:color w:val="A52A2A"/>
+              </w:rPr>
+              <w:t>body</w:t>
+            </w:r>
+            <w:r>
+              <w:rPr>
+                <w:rFonts w:ascii="Consolas" w:hAnsi="Consolas"/>
+                <w:color w:val="0000CD"/>
+              </w:rPr>
+              <w:t>&gt;</w:t>
+            </w:r>
+            <w:r>
+              <w:rPr>
+                <w:rFonts w:ascii="Consolas" w:hAnsi="Consolas"/>
+                <w:color w:val="000000"/>
+              </w:rPr>
+              <w:br/>
+            </w:r>
+            <w:r>
+              <w:rPr>
+                <w:rFonts w:ascii="Consolas" w:hAnsi="Consolas"/>
+                <w:color w:val="000000"/>
+              </w:rPr>
+              <w:br/>
+            </w:r>
+            <w:r>
+              <w:rPr>
+                <w:rFonts w:ascii="Consolas" w:hAnsi="Consolas"/>
+                <w:color w:val="0000CD"/>
+              </w:rPr>
+              <w:t>&lt;</w:t>
+            </w:r>
+            <w:r>
+              <w:rPr>
+                <w:rFonts w:ascii="Consolas" w:hAnsi="Consolas"/>
+                <w:color w:val="A52A2A"/>
+              </w:rPr>
+              <w:t>h1</w:t>
+            </w:r>
+            <w:r>
+              <w:rPr>
+                <w:rFonts w:ascii="Consolas" w:hAnsi="Consolas"/>
+                <w:color w:val="0000CD"/>
+              </w:rPr>
+              <w:t>&gt;</w:t>
+            </w:r>
+            <w:r>
+              <w:rPr>
+                <w:rFonts w:ascii="Consolas" w:hAnsi="Consolas"/>
+                <w:color w:val="000000"/>
+                <w:shd w:val="clear" w:color="auto" w:fill="FFFFFF"/>
+              </w:rPr>
+              <w:t>This is a heading</w:t>
+            </w:r>
+            <w:r>
+              <w:rPr>
+                <w:rFonts w:ascii="Consolas" w:hAnsi="Consolas"/>
+                <w:color w:val="0000CD"/>
+              </w:rPr>
+              <w:t>&lt;</w:t>
+            </w:r>
+            <w:r>
+              <w:rPr>
+                <w:rFonts w:ascii="Consolas" w:hAnsi="Consolas"/>
+                <w:color w:val="A52A2A"/>
+              </w:rPr>
+              <w:t>/h1</w:t>
+            </w:r>
+            <w:r>
+              <w:rPr>
+                <w:rFonts w:ascii="Consolas" w:hAnsi="Consolas"/>
+                <w:color w:val="0000CD"/>
+              </w:rPr>
+              <w:t>&gt;</w:t>
+            </w:r>
+            <w:r>
+              <w:rPr>
+                <w:rFonts w:ascii="Consolas" w:hAnsi="Consolas"/>
+                <w:color w:val="000000"/>
+              </w:rPr>
+              <w:br/>
+            </w:r>
+            <w:r>
+              <w:rPr>
+                <w:rFonts w:ascii="Consolas" w:hAnsi="Consolas"/>
+                <w:color w:val="0000CD"/>
+              </w:rPr>
+              <w:t>&lt;</w:t>
+            </w:r>
+            <w:r>
+              <w:rPr>
+                <w:rFonts w:ascii="Consolas" w:hAnsi="Consolas"/>
+                <w:color w:val="A52A2A"/>
+              </w:rPr>
+              <w:t>p</w:t>
+            </w:r>
+            <w:r>
+              <w:rPr>
+                <w:rFonts w:ascii="Consolas" w:hAnsi="Consolas"/>
+                <w:color w:val="0000CD"/>
+              </w:rPr>
+              <w:t>&gt;</w:t>
+            </w:r>
+            <w:r>
+              <w:rPr>
+                <w:rFonts w:ascii="Consolas" w:hAnsi="Consolas"/>
+                <w:color w:val="000000"/>
+                <w:shd w:val="clear" w:color="auto" w:fill="FFFFFF"/>
+              </w:rPr>
+              <w:t>This is a paragraph.</w:t>
+            </w:r>
+            <w:r>
+              <w:rPr>
+                <w:rFonts w:ascii="Consolas" w:hAnsi="Consolas"/>
+                <w:color w:val="0000CD"/>
+              </w:rPr>
+              <w:t>&lt;</w:t>
+            </w:r>
+            <w:r>
+              <w:rPr>
+                <w:rFonts w:ascii="Consolas" w:hAnsi="Consolas"/>
+                <w:color w:val="A52A2A"/>
+              </w:rPr>
+              <w:t>/p</w:t>
+            </w:r>
+            <w:r>
+              <w:rPr>
+                <w:rFonts w:ascii="Consolas" w:hAnsi="Consolas"/>
+                <w:color w:val="0000CD"/>
+              </w:rPr>
+              <w:t>&gt;</w:t>
+            </w:r>
+            <w:r>
+              <w:rPr>
+                <w:rFonts w:ascii="Consolas" w:hAnsi="Consolas"/>
+                <w:color w:val="000000"/>
+              </w:rPr>
+              <w:br/>
+            </w:r>
+            <w:r>
+              <w:rPr>
+                <w:rFonts w:ascii="Consolas" w:hAnsi="Consolas"/>
+                <w:color w:val="000000"/>
+              </w:rPr>
+              <w:br/>
+            </w:r>
+            <w:r>
+              <w:rPr>
+                <w:rFonts w:ascii="Consolas" w:hAnsi="Consolas"/>
+                <w:color w:val="0000CD"/>
+              </w:rPr>
+              <w:t>&lt;</w:t>
+            </w:r>
+            <w:r>
+              <w:rPr>
+                <w:rFonts w:ascii="Consolas" w:hAnsi="Consolas"/>
+                <w:color w:val="A52A2A"/>
+              </w:rPr>
+              <w:t>/body</w:t>
+            </w:r>
+            <w:r>
+              <w:rPr>
+                <w:rFonts w:ascii="Consolas" w:hAnsi="Consolas"/>
+                <w:color w:val="0000CD"/>
+              </w:rPr>
+              <w:t>&gt;</w:t>
+            </w:r>
+            <w:r>
+              <w:rPr>
+                <w:rFonts w:ascii="Consolas" w:hAnsi="Consolas"/>
+                <w:color w:val="000000"/>
+              </w:rPr>
+              <w:br/>
+            </w:r>
+            <w:r>
+              <w:rPr>
+                <w:rFonts w:ascii="Consolas" w:hAnsi="Consolas"/>
+                <w:color w:val="0000CD"/>
+              </w:rPr>
+              <w:t>&lt;</w:t>
+            </w:r>
+            <w:r>
+              <w:rPr>
+                <w:rFonts w:ascii="Consolas" w:hAnsi="Consolas"/>
+                <w:color w:val="A52A2A"/>
+              </w:rPr>
+              <w:t>/html</w:t>
+            </w:r>
+            <w:r>
+              <w:rPr>
+                <w:rFonts w:ascii="Consolas" w:hAnsi="Consolas"/>
+                <w:color w:val="0000CD"/>
+              </w:rPr>
+              <w:t>&gt;</w:t>
+            </w:r>
+          </w:p>
+        </w:tc>
+      </w:tr>
+      <w:tr>
+        <w:tc>
+          <w:tcPr>
+            <w:tcW w:w="9576" w:type="dxa"/>
+          </w:tcPr>
+          <w:p>
+            <w:pPr>
+              <w:rPr>
+                <w:rFonts w:ascii="Consolas" w:hAnsi="Consolas"/>
+                <w:color w:val="0000CD"/>
+              </w:rPr>
+            </w:pPr>
+          </w:p>
+        </w:tc>
+      </w:tr>
+    </w:tbl>
+    <w:p>
+      <w:pPr>
+        <w:rPr>
+          <w:rFonts w:ascii="Arial" w:hAnsi="Arial" w:cs="Arial"/>
+          <w:color w:val="000000" w:themeColor="text1"/>
+          <w:sz w:val="24"/>
+          <w:szCs w:val="24"/>
+        </w:rPr>
+      </w:pPr>
+      <w:r>
+        <w:rPr>
+          <w:rFonts w:ascii="Arial" w:hAnsi="Arial" w:cs="Arial"/>
+          <w:color w:val="000000" w:themeColor="text1"/>
+          <w:sz w:val="24"/>
+          <w:szCs w:val="24"/>
+        </w:rPr>
+        <w:t>Đây là cách người lập trình sử dụng phổ biến nhất và khắc phục được các nhược điểm của các cách trên</w:t>
+      </w:r>
+    </w:p>
+    <w:p>
+      <w:pPr>
+        <w:rPr>
+          <w:rFonts w:ascii="Arial" w:hAnsi="Arial" w:cs="Arial"/>
+          <w:color w:val="000000" w:themeColor="text1"/>
+          <w:sz w:val="24"/>
+          <w:szCs w:val="24"/>
+        </w:rPr>
+      </w:pPr>
+      <w:r>
+        <w:rPr>
+          <w:rFonts w:ascii="Arial" w:hAnsi="Arial" w:cs="Arial"/>
+          <w:color w:val="000000" w:themeColor="text1"/>
+          <w:sz w:val="24"/>
+          <w:szCs w:val="24"/>
+        </w:rPr>
+        <w:t xml:space="preserve">Ưu điểm: Mã CSS gom </w:t>
+      </w:r>
+      <w:proofErr w:type="gramStart"/>
+      <w:r>
+        <w:rPr>
+          <w:rFonts w:ascii="Arial" w:hAnsi="Arial" w:cs="Arial"/>
+          <w:color w:val="000000" w:themeColor="text1"/>
+          <w:sz w:val="24"/>
+          <w:szCs w:val="24"/>
+        </w:rPr>
+        <w:t>chung</w:t>
+      </w:r>
+      <w:proofErr w:type="gramEnd"/>
+      <w:r>
+        <w:rPr>
+          <w:rFonts w:ascii="Arial" w:hAnsi="Arial" w:cs="Arial"/>
+          <w:color w:val="000000" w:themeColor="text1"/>
+          <w:sz w:val="24"/>
+          <w:szCs w:val="24"/>
+        </w:rPr>
+        <w:t xml:space="preserve"> mộ</w:t>
+      </w:r>
+      <w:r>
+        <w:rPr>
+          <w:rFonts w:ascii="Arial" w:hAnsi="Arial" w:cs="Arial"/>
+          <w:color w:val="000000" w:themeColor="text1"/>
+          <w:sz w:val="24"/>
+          <w:szCs w:val="24"/>
+        </w:rPr>
+        <w:t>t hoặc nhiều file</w:t>
+      </w:r>
+      <w:r>
+        <w:rPr>
+          <w:rFonts w:ascii="Arial" w:hAnsi="Arial" w:cs="Arial"/>
+          <w:color w:val="000000" w:themeColor="text1"/>
+          <w:sz w:val="24"/>
+          <w:szCs w:val="24"/>
+        </w:rPr>
+        <w:t xml:space="preserve"> dễ</w:t>
+      </w:r>
+      <w:r>
+        <w:rPr>
+          <w:rFonts w:ascii="Arial" w:hAnsi="Arial" w:cs="Arial"/>
+          <w:color w:val="000000" w:themeColor="text1"/>
+          <w:sz w:val="24"/>
+          <w:szCs w:val="24"/>
+        </w:rPr>
+        <w:t xml:space="preserve"> dà</w:t>
+      </w:r>
+      <w:r>
+        <w:rPr>
+          <w:rFonts w:ascii="Arial" w:hAnsi="Arial" w:cs="Arial"/>
+          <w:color w:val="000000" w:themeColor="text1"/>
+          <w:sz w:val="24"/>
+          <w:szCs w:val="24"/>
+        </w:rPr>
+        <w:t>ng quản lý source code</w:t>
+      </w:r>
+      <w:r>
+        <w:rPr>
+          <w:rFonts w:ascii="Arial" w:hAnsi="Arial" w:cs="Arial"/>
+          <w:color w:val="000000" w:themeColor="text1"/>
+          <w:sz w:val="24"/>
+          <w:szCs w:val="24"/>
+        </w:rPr>
+        <w:t xml:space="preserve">. Dễ dàng </w:t>
+      </w:r>
+      <w:r>
+        <w:rPr>
+          <w:rFonts w:ascii="Arial" w:hAnsi="Arial" w:cs="Arial"/>
+          <w:color w:val="000000" w:themeColor="text1"/>
+          <w:sz w:val="24"/>
+          <w:szCs w:val="24"/>
+        </w:rPr>
+        <w:t>tái sử dụng lại mã CSS</w:t>
+      </w:r>
+      <w:r>
+        <w:rPr>
+          <w:rFonts w:ascii="Arial" w:hAnsi="Arial" w:cs="Arial"/>
+          <w:color w:val="000000" w:themeColor="text1"/>
+          <w:sz w:val="24"/>
+          <w:szCs w:val="24"/>
+        </w:rPr>
+        <w:t xml:space="preserve"> giữa các trang HTML</w:t>
+      </w:r>
+    </w:p>
+    <w:p>
+      <w:pPr>
+        <w:rPr>
+          <w:rFonts w:ascii="Arial" w:hAnsi="Arial" w:cs="Arial"/>
+          <w:color w:val="000000" w:themeColor="text1"/>
+          <w:sz w:val="24"/>
+          <w:szCs w:val="24"/>
+        </w:rPr>
+      </w:pPr>
+      <w:r>
+        <w:rPr>
+          <w:rFonts w:ascii="Arial" w:hAnsi="Arial" w:cs="Arial"/>
+          <w:color w:val="000000" w:themeColor="text1"/>
+          <w:sz w:val="24"/>
+          <w:szCs w:val="24"/>
+        </w:rPr>
+        <w:t xml:space="preserve">Nhược điểm: Nếu không quản lý các file tốt sẽ dẫn đến lộn xộn các file ở các </w:t>
+      </w:r>
+      <w:proofErr w:type="gramStart"/>
+      <w:r>
+        <w:rPr>
+          <w:rFonts w:ascii="Arial" w:hAnsi="Arial" w:cs="Arial"/>
+          <w:color w:val="000000" w:themeColor="text1"/>
+          <w:sz w:val="24"/>
+          <w:szCs w:val="24"/>
+        </w:rPr>
+        <w:t>thư</w:t>
+      </w:r>
+      <w:proofErr w:type="gramEnd"/>
+      <w:r>
+        <w:rPr>
+          <w:rFonts w:ascii="Arial" w:hAnsi="Arial" w:cs="Arial"/>
+          <w:color w:val="000000" w:themeColor="text1"/>
+          <w:sz w:val="24"/>
+          <w:szCs w:val="24"/>
+        </w:rPr>
+        <w:t xml:space="preserve"> mục khác nhau</w:t>
+      </w:r>
+    </w:p>
+    <w:p>
+      <w:pPr>
+        <w:rPr>
+          <w:rFonts w:ascii="Arial" w:hAnsi="Arial" w:cs="Arial"/>
+          <w:sz w:val="24"/>
+          <w:szCs w:val="24"/>
+        </w:rPr>
+      </w:pPr>
+      <w:r>
+        <w:rPr>
+          <w:rFonts w:ascii="Arial" w:hAnsi="Arial" w:cs="Arial"/>
+          <w:color w:val="000000" w:themeColor="text1"/>
+          <w:sz w:val="24"/>
+          <w:szCs w:val="24"/>
+        </w:rPr>
+        <w:t>Lời khuyên cho lập trình viên là chúng ta nên để chung các file trong cùng một thư mụ</w:t>
+      </w:r>
+      <w:r>
+        <w:rPr>
+          <w:rFonts w:ascii="Arial" w:hAnsi="Arial" w:cs="Arial"/>
+          <w:color w:val="000000" w:themeColor="text1"/>
+          <w:sz w:val="24"/>
+          <w:szCs w:val="24"/>
+        </w:rPr>
+        <w:t xml:space="preserve">c, </w:t>
+      </w:r>
+      <w:r>
+        <w:rPr>
+          <w:rFonts w:ascii="Arial" w:hAnsi="Arial" w:cs="Arial"/>
+          <w:color w:val="000000" w:themeColor="text1"/>
+          <w:sz w:val="24"/>
+          <w:szCs w:val="24"/>
+        </w:rPr>
+        <w:t>ở ví dụ trên</w:t>
+      </w:r>
+      <w:r>
+        <w:rPr>
+          <w:rFonts w:ascii="Arial" w:hAnsi="Arial" w:cs="Arial"/>
+          <w:color w:val="000000" w:themeColor="text1"/>
+          <w:sz w:val="24"/>
+          <w:szCs w:val="24"/>
+        </w:rPr>
+        <w:t xml:space="preserve"> chúng ta gom hai f</w:t>
+      </w:r>
+      <w:r>
+        <w:rPr>
+          <w:rFonts w:ascii="Arial" w:hAnsi="Arial" w:cs="Arial"/>
+          <w:sz w:val="24"/>
+          <w:szCs w:val="24"/>
+        </w:rPr>
+        <w:t>ile “</w:t>
+      </w:r>
+      <w:r>
+        <w:rPr>
+          <w:rFonts w:ascii="Arial" w:hAnsi="Arial" w:cs="Arial"/>
+          <w:sz w:val="24"/>
+          <w:szCs w:val="24"/>
+        </w:rPr>
+        <w:t>stylesHeader</w:t>
+      </w:r>
+      <w:r>
+        <w:rPr>
+          <w:rFonts w:ascii="Arial" w:hAnsi="Arial" w:cs="Arial"/>
+          <w:sz w:val="24"/>
+          <w:szCs w:val="24"/>
+        </w:rPr>
+        <w:t>.css” và “</w:t>
+      </w:r>
+      <w:r>
+        <w:rPr>
+          <w:rFonts w:ascii="Arial" w:hAnsi="Arial" w:cs="Arial"/>
+          <w:sz w:val="24"/>
+          <w:szCs w:val="24"/>
+        </w:rPr>
+        <w:t>styleSNavbar</w:t>
+      </w:r>
+      <w:r>
+        <w:rPr>
+          <w:rFonts w:ascii="Arial" w:hAnsi="Arial" w:cs="Arial"/>
+          <w:sz w:val="24"/>
+          <w:szCs w:val="24"/>
+        </w:rPr>
+        <w:t>.css”</w:t>
+      </w:r>
+      <w:r>
+        <w:rPr>
+          <w:rFonts w:ascii="Arial" w:hAnsi="Arial" w:cs="Arial"/>
+          <w:sz w:val="24"/>
+          <w:szCs w:val="24"/>
+        </w:rPr>
+        <w:t xml:space="preserve"> và cùng thư mục “css”</w:t>
+      </w:r>
+    </w:p>
+    <w:p>
+      <w:pPr>
+        <w:rPr>
+          <w:rFonts w:ascii="Arial" w:hAnsi="Arial" w:cs="Arial"/>
+          <w:sz w:val="24"/>
+          <w:szCs w:val="24"/>
+        </w:rPr>
+      </w:pPr>
+      <w:r>
+        <w:rPr>
+          <w:rFonts w:ascii="Arial" w:hAnsi="Arial" w:cs="Arial"/>
+          <w:sz w:val="24"/>
+          <w:szCs w:val="24"/>
+        </w:rPr>
+        <w:t xml:space="preserve">Lưu ý: </w:t>
+      </w:r>
+      <w:proofErr w:type="gramStart"/>
+      <w:r>
+        <w:rPr>
+          <w:rFonts w:ascii="Arial" w:hAnsi="Arial" w:cs="Arial"/>
+          <w:sz w:val="24"/>
+          <w:szCs w:val="24"/>
+        </w:rPr>
+        <w:t>thư</w:t>
+      </w:r>
+      <w:proofErr w:type="gramEnd"/>
+      <w:r>
+        <w:rPr>
+          <w:rFonts w:ascii="Arial" w:hAnsi="Arial" w:cs="Arial"/>
+          <w:sz w:val="24"/>
+          <w:szCs w:val="24"/>
+        </w:rPr>
+        <w:t xml:space="preserve"> mục CSS ở trên là cùng cấp với file HTML</w:t>
+      </w:r>
+      <w:r>
+        <w:rPr>
+          <w:rFonts w:ascii="Arial" w:hAnsi="Arial" w:cs="Arial"/>
+          <w:sz w:val="24"/>
+          <w:szCs w:val="24"/>
+        </w:rPr>
+        <w:t xml:space="preserve"> (thư mục “css” và file .html cùng một folder)</w:t>
+      </w:r>
+    </w:p>
+    <w:p>
+      <w:pPr>
+        <w:pStyle w:val="Heading1"/>
+      </w:pPr>
+      <w:r>
+        <w:t>Cách viết mã CSS</w:t>
+      </w:r>
+    </w:p>
+    <w:p>
+      <w:proofErr w:type="gramStart"/>
+      <w:r>
+        <w:t>Tùy cách nhúng CSS mà có cách viết khác nhau</w:t>
+      </w:r>
+      <w:r>
+        <w:t>.</w:t>
+      </w:r>
+      <w:proofErr w:type="gramEnd"/>
+      <w:r>
+        <w:t xml:space="preserve">  </w:t>
+      </w:r>
+      <w:r>
+        <w:t>Sau đây là cách viết phổ biến:</w:t>
+      </w:r>
+    </w:p>
+    <w:tbl>
+      <w:tblPr>
+        <w:tblStyle w:val="TableGrid"/>
+        <w:tblW w:w="0" w:type="auto"/>
+        <w:tblLook w:val="04A0" w:firstRow="1" w:lastRow="0" w:firstColumn="1" w:lastColumn="0" w:noHBand="0" w:noVBand="1"/>
+      </w:tblPr>
+      <w:tblGrid>
+        <w:gridCol w:w="9576"/>
+      </w:tblGrid>
+      <w:tr>
+        <w:tc>
+          <w:tcPr>
+            <w:tcW w:w="9576" w:type="dxa"/>
+          </w:tcPr>
+          <w:p>
+            <w:pPr>
+              <w:rPr>
+                <w:rFonts w:ascii="Consolas" w:eastAsia="Times New Roman" w:hAnsi="Consolas" w:cs="Times New Roman"/>
+                <w:color w:val="313131"/>
+                <w:sz w:val="24"/>
+                <w:szCs w:val="24"/>
+                <w:lang w:val="en-GB" w:eastAsia="ja-JP"/>
+              </w:rPr>
+            </w:pPr>
+            <w:r>
+              <w:rPr>
+                <w:rFonts w:ascii="Courier New" w:eastAsia="Times New Roman" w:hAnsi="Courier New" w:cs="Courier New"/>
+                <w:color w:val="313131"/>
+                <w:sz w:val="20"/>
+                <w:szCs w:val="20"/>
+                <w:lang w:val="en-GB" w:eastAsia="ja-JP"/>
+              </w:rPr>
+              <w:t>vùng chọn {</w:t>
+            </w:r>
+          </w:p>
+          <w:p>
+            <w:pPr>
+              <w:rPr>
+                <w:rFonts w:ascii="Consolas" w:eastAsia="Times New Roman" w:hAnsi="Consolas" w:cs="Times New Roman"/>
+                <w:color w:val="313131"/>
+                <w:sz w:val="24"/>
+                <w:szCs w:val="24"/>
+                <w:lang w:val="en-GB" w:eastAsia="ja-JP"/>
+              </w:rPr>
+            </w:pPr>
+            <w:r>
+              <w:rPr>
+                <w:rFonts w:ascii="Courier New" w:eastAsia="Times New Roman" w:hAnsi="Courier New" w:cs="Courier New"/>
+                <w:color w:val="313131"/>
+                <w:sz w:val="20"/>
+                <w:szCs w:val="20"/>
+                <w:lang w:val="en-GB" w:eastAsia="ja-JP"/>
+              </w:rPr>
+              <w:t>   thuộc tính : giá trị;</w:t>
+            </w:r>
+          </w:p>
+          <w:p>
+            <w:pPr>
+              <w:rPr>
+                <w:rFonts w:ascii="Consolas" w:eastAsia="Times New Roman" w:hAnsi="Consolas" w:cs="Times New Roman"/>
+                <w:color w:val="313131"/>
+                <w:sz w:val="24"/>
+                <w:szCs w:val="24"/>
+                <w:lang w:val="en-GB" w:eastAsia="ja-JP"/>
+              </w:rPr>
+            </w:pPr>
+            <w:r>
+              <w:rPr>
+                <w:rFonts w:ascii="Courier New" w:eastAsia="Times New Roman" w:hAnsi="Courier New" w:cs="Courier New"/>
+                <w:color w:val="313131"/>
+                <w:sz w:val="20"/>
+                <w:szCs w:val="20"/>
+                <w:lang w:val="en-GB" w:eastAsia="ja-JP"/>
+              </w:rPr>
+              <w:t>   thuộc tính: giá trị;</w:t>
+            </w:r>
+          </w:p>
+          <w:p>
+            <w:pPr>
+              <w:rPr>
+                <w:rFonts w:ascii="Consolas" w:eastAsia="Times New Roman" w:hAnsi="Consolas" w:cs="Times New Roman"/>
+                <w:color w:val="313131"/>
+                <w:sz w:val="24"/>
+                <w:szCs w:val="24"/>
+                <w:lang w:val="en-GB" w:eastAsia="ja-JP"/>
+              </w:rPr>
+            </w:pPr>
+            <w:r>
+              <w:rPr>
+                <w:rFonts w:ascii="Courier New" w:eastAsia="Times New Roman" w:hAnsi="Courier New" w:cs="Courier New"/>
+                <w:color w:val="313131"/>
+                <w:sz w:val="20"/>
+                <w:szCs w:val="20"/>
+                <w:lang w:val="en-GB" w:eastAsia="ja-JP"/>
+              </w:rPr>
+              <w:t>   .....</w:t>
+            </w:r>
+          </w:p>
+          <w:p>
+            <w:pPr>
+              <w:rPr>
+                <w:rFonts w:ascii="Consolas" w:eastAsia="Times New Roman" w:hAnsi="Consolas" w:cs="Times New Roman"/>
+                <w:color w:val="313131"/>
+                <w:sz w:val="24"/>
+                <w:szCs w:val="24"/>
+                <w:lang w:val="en-GB" w:eastAsia="ja-JP"/>
+              </w:rPr>
+            </w:pPr>
+            <w:r>
+              <w:rPr>
+                <w:rFonts w:ascii="Courier New" w:eastAsia="Times New Roman" w:hAnsi="Courier New" w:cs="Courier New"/>
+                <w:color w:val="313131"/>
+                <w:sz w:val="20"/>
+                <w:szCs w:val="20"/>
+                <w:lang w:val="en-GB" w:eastAsia="ja-JP"/>
+              </w:rPr>
+              <w:t>}</w:t>
+            </w:r>
+          </w:p>
+        </w:tc>
+      </w:tr>
+    </w:tbl>
+    <w:p>
+      <w:r>
+        <w:t>Hãy xem cách viết mã CSS với mỗi ví dụ sau</w:t>
+      </w:r>
+    </w:p>
+    <w:p>
+      <w:pPr>
+        <w:pStyle w:val="Heading2"/>
+      </w:pPr>
+      <w:r>
+        <w:lastRenderedPageBreak/>
+        <w:t xml:space="preserve">CSS với </w:t>
+      </w:r>
+      <w:r>
+        <w:t>tên loại thẻ</w:t>
+      </w:r>
+    </w:p>
+    <w:p>
+      <w:r>
+        <w:t>Với vùng chọ</w:t>
+      </w:r>
+      <w:r>
+        <w:t>n là loại thẻ</w:t>
+      </w:r>
+    </w:p>
+    <w:tbl>
+      <w:tblPr>
+        <w:tblStyle w:val="TableGrid"/>
+        <w:tblW w:w="0" w:type="auto"/>
+        <w:tblLook w:val="04A0" w:firstRow="1" w:lastRow="0" w:firstColumn="1" w:lastColumn="0" w:noHBand="0" w:noVBand="1"/>
+      </w:tblPr>
+      <w:tblGrid>
+        <w:gridCol w:w="9576"/>
+      </w:tblGrid>
+      <w:tr>
+        <w:tc>
+          <w:tcPr>
+            <w:tcW w:w="9576" w:type="dxa"/>
+          </w:tcPr>
+          <w:p>
+            <w:r>
+              <w:t>h1 {</w:t>
+            </w:r>
+          </w:p>
+          <w:p>
+            <w:r>
+              <w:t xml:space="preserve">      </w:t>
+            </w:r>
+            <w:r>
+              <w:t>color:red;</w:t>
+            </w:r>
+          </w:p>
+          <w:p>
+            <w:r>
+              <w:t>}</w:t>
+            </w:r>
+          </w:p>
+        </w:tc>
+      </w:tr>
+    </w:tbl>
+    <w:p>
+      <w:r>
+        <w:t>CSS sẽ tìm tất cả các thẻ h1 và tô đỏ chữ nội dung trong thẻ</w:t>
+      </w:r>
+    </w:p>
+    <w:p>
+      <w:pPr>
+        <w:pStyle w:val="Heading2"/>
+      </w:pPr>
+      <w:r>
+        <w:t>CSS với ID</w:t>
+      </w:r>
+    </w:p>
+    <w:p>
+      <w:r>
+        <w:t xml:space="preserve">Trong đoạn HTML có ID </w:t>
+      </w:r>
+      <w:r>
+        <w:t>“</w:t>
+      </w:r>
+      <w:r>
+        <w:rPr>
+          <w:rFonts w:ascii="Consolas" w:hAnsi="Consolas"/>
+          <w:color w:val="A52A2A"/>
+          <w:shd w:val="clear" w:color="auto" w:fill="FFFFFF"/>
+        </w:rPr>
+        <w:t>firstname</w:t>
+      </w:r>
+      <w:r>
+        <w:t>”</w:t>
+      </w:r>
+      <w:r>
+        <w:t>cần viết mã:</w:t>
+      </w:r>
+    </w:p>
+    <w:tbl>
+      <w:tblPr>
+        <w:tblStyle w:val="TableGrid"/>
+        <w:tblW w:w="0" w:type="auto"/>
+        <w:tblLook w:val="04A0" w:firstRow="1" w:lastRow="0" w:firstColumn="1" w:lastColumn="0" w:noHBand="0" w:noVBand="1"/>
+      </w:tblPr>
+      <w:tblGrid>
+        <w:gridCol w:w="9576"/>
+      </w:tblGrid>
+      <w:tr>
+        <w:tc>
+          <w:tcPr>
+            <w:tcW w:w="9576" w:type="dxa"/>
+          </w:tcPr>
+          <w:p>
+            <w:r>
+              <w:rPr>
+                <w:rFonts w:ascii="Consolas" w:hAnsi="Consolas"/>
+                <w:color w:val="A52A2A"/>
+                <w:shd w:val="clear" w:color="auto" w:fill="FFFFFF"/>
+              </w:rPr>
+              <w:t>#firstname </w:t>
+            </w:r>
+            <w:r>
+              <w:rPr>
+                <w:rFonts w:ascii="Consolas" w:hAnsi="Consolas"/>
+                <w:color w:val="000000"/>
+                <w:shd w:val="clear" w:color="auto" w:fill="FFFFFF"/>
+              </w:rPr>
+              <w:t>{</w:t>
+            </w:r>
+            <w:r>
+              <w:rPr>
+                <w:rFonts w:ascii="Consolas" w:hAnsi="Consolas"/>
+                <w:color w:val="FF0000"/>
+                <w:shd w:val="clear" w:color="auto" w:fill="FFFFFF"/>
+              </w:rPr>
+              <w:t> </w:t>
+            </w:r>
+            <w:r>
+              <w:rPr>
+                <w:rFonts w:ascii="Consolas" w:hAnsi="Consolas"/>
+                <w:color w:val="FF0000"/>
+                <w:shd w:val="clear" w:color="auto" w:fill="FFFFFF"/>
+              </w:rPr>
+              <w:br/>
+              <w:t>    background-color</w:t>
+            </w:r>
+            <w:r>
+              <w:rPr>
+                <w:rFonts w:ascii="Consolas" w:hAnsi="Consolas"/>
+                <w:color w:val="000000"/>
+                <w:shd w:val="clear" w:color="auto" w:fill="FFFFFF"/>
+              </w:rPr>
+              <w:t>:</w:t>
+            </w:r>
+            <w:r>
+              <w:rPr>
+                <w:rFonts w:ascii="Consolas" w:hAnsi="Consolas"/>
+                <w:color w:val="0000CD"/>
+                <w:shd w:val="clear" w:color="auto" w:fill="FFFFFF"/>
+              </w:rPr>
+              <w:t> yellow</w:t>
+            </w:r>
+            <w:r>
+              <w:rPr>
+                <w:rFonts w:ascii="Consolas" w:hAnsi="Consolas"/>
+                <w:color w:val="000000"/>
+                <w:shd w:val="clear" w:color="auto" w:fill="FFFFFF"/>
+              </w:rPr>
+              <w:t>;</w:t>
+            </w:r>
+            <w:r>
+              <w:rPr>
+                <w:rFonts w:ascii="Consolas" w:hAnsi="Consolas"/>
+                <w:color w:val="FF0000"/>
+                <w:shd w:val="clear" w:color="auto" w:fill="FFFFFF"/>
+              </w:rPr>
+              <w:br/>
+            </w:r>
+            <w:r>
+              <w:rPr>
+                <w:rFonts w:ascii="Consolas" w:hAnsi="Consolas"/>
+                <w:color w:val="000000"/>
+                <w:shd w:val="clear" w:color="auto" w:fill="FFFFFF"/>
+              </w:rPr>
+              <w:t>}</w:t>
+            </w:r>
+          </w:p>
+        </w:tc>
+      </w:tr>
+    </w:tbl>
+    <w:p>
+      <w:pPr>
+        <w:pStyle w:val="Heading2"/>
+      </w:pPr>
+      <w:r>
+        <w:t>CSS với ClassName</w:t>
+      </w:r>
+    </w:p>
+    <w:p>
+      <w:r>
+        <w:t xml:space="preserve">Trong đoạn HTML có </w:t>
+      </w:r>
+      <w:r>
+        <w:t>class</w:t>
+      </w:r>
+      <w:r>
+        <w:t xml:space="preserve"> “</w:t>
+      </w:r>
+      <w:r>
+        <w:rPr>
+          <w:rFonts w:ascii="Consolas" w:hAnsi="Consolas"/>
+          <w:color w:val="A52A2A"/>
+          <w:shd w:val="clear" w:color="auto" w:fill="FFFFFF"/>
+        </w:rPr>
+        <w:t>intro</w:t>
+      </w:r>
+      <w:r>
+        <w:t>”cần viết mã:</w:t>
+      </w:r>
+    </w:p>
+    <w:tbl>
+      <w:tblPr>
+        <w:tblStyle w:val="TableGrid"/>
+        <w:tblW w:w="0" w:type="auto"/>
+        <w:tblLook w:val="04A0" w:firstRow="1" w:lastRow="0" w:firstColumn="1" w:lastColumn="0" w:noHBand="0" w:noVBand="1"/>
+      </w:tblPr>
+      <w:tblGrid>
+        <w:gridCol w:w="9576"/>
+      </w:tblGrid>
+      <w:tr>
+        <w:tc>
+          <w:tcPr>
+            <w:tcW w:w="9576" w:type="dxa"/>
+          </w:tcPr>
+          <w:p>
+            <w:r>
+              <w:rPr>
+                <w:rFonts w:ascii="Consolas" w:hAnsi="Consolas"/>
+                <w:color w:val="A52A2A"/>
+                <w:shd w:val="clear" w:color="auto" w:fill="FFFFFF"/>
+              </w:rPr>
+              <w:t>.intro </w:t>
+            </w:r>
+            <w:r>
+              <w:rPr>
+                <w:rFonts w:ascii="Consolas" w:hAnsi="Consolas"/>
+                <w:color w:val="000000"/>
+                <w:shd w:val="clear" w:color="auto" w:fill="FFFFFF"/>
+              </w:rPr>
+              <w:t>{</w:t>
+            </w:r>
+            <w:r>
+              <w:rPr>
+                <w:rFonts w:ascii="Consolas" w:hAnsi="Consolas"/>
+                <w:color w:val="FF0000"/>
+                <w:shd w:val="clear" w:color="auto" w:fill="FFFFFF"/>
+              </w:rPr>
+              <w:t> </w:t>
+            </w:r>
+            <w:r>
+              <w:rPr>
+                <w:rFonts w:ascii="Consolas" w:hAnsi="Consolas"/>
+                <w:color w:val="FF0000"/>
+                <w:shd w:val="clear" w:color="auto" w:fill="FFFFFF"/>
+              </w:rPr>
+              <w:br/>
+              <w:t>    background-color</w:t>
+            </w:r>
+            <w:r>
+              <w:rPr>
+                <w:rFonts w:ascii="Consolas" w:hAnsi="Consolas"/>
+                <w:color w:val="000000"/>
+                <w:shd w:val="clear" w:color="auto" w:fill="FFFFFF"/>
+              </w:rPr>
+              <w:t>:</w:t>
+            </w:r>
+            <w:r>
+              <w:rPr>
+                <w:rFonts w:ascii="Consolas" w:hAnsi="Consolas"/>
+                <w:color w:val="0000CD"/>
+                <w:shd w:val="clear" w:color="auto" w:fill="FFFFFF"/>
+              </w:rPr>
+              <w:t> yellow</w:t>
+            </w:r>
+            <w:r>
+              <w:rPr>
+                <w:rFonts w:ascii="Consolas" w:hAnsi="Consolas"/>
+                <w:color w:val="000000"/>
+                <w:shd w:val="clear" w:color="auto" w:fill="FFFFFF"/>
+              </w:rPr>
+              <w:t>;</w:t>
+            </w:r>
+            <w:r>
+              <w:rPr>
+                <w:rFonts w:ascii="Consolas" w:hAnsi="Consolas"/>
+                <w:color w:val="FF0000"/>
+                <w:shd w:val="clear" w:color="auto" w:fill="FFFFFF"/>
+              </w:rPr>
+              <w:br/>
+            </w:r>
+            <w:r>
+              <w:rPr>
+                <w:rFonts w:ascii="Consolas" w:hAnsi="Consolas"/>
+                <w:color w:val="000000"/>
+                <w:shd w:val="clear" w:color="auto" w:fill="FFFFFF"/>
+              </w:rPr>
+              <w:t>}</w:t>
+            </w:r>
+          </w:p>
+        </w:tc>
+      </w:tr>
+    </w:tbl>
+    <w:p>
       <w:bookmarkStart w:id="0" w:name="_GoBack"/>
       <w:bookmarkEnd w:id="0"/>
     </w:p>
@@ -1824,7 +4470,7 @@
   <w:abstractNum w:abstractNumId="0">
     <w:nsid w:val="4D17410B"/>
     <w:multiLevelType w:val="multilevel"/>
-    <w:tmpl w:val="027EDA94"/>
+    <w:tmpl w:val="808027A0"/>
     <w:lvl w:ilvl="0">
       <w:start w:val="1"/>
       <w:numFmt w:val="bullet"/>
@@ -1841,20 +4487,16 @@
         <w:sz w:val="20"/>
       </w:rPr>
     </w:lvl>
-    <w:lvl w:ilvl="1" w:tentative="1">
+    <w:lvl w:ilvl="1">
       <w:start w:val="1"/>
-      <w:numFmt w:val="bullet"/>
-      <w:lvlText w:val="o"/>
+      <w:numFmt w:val="decimal"/>
+      <w:lvlText w:val="%2."/>
       <w:lvlJc w:val="left"/>
       <w:pPr>
-        <w:tabs>
-          <w:tab w:val="num" w:pos="1440"/>
-        </w:tabs>
         <w:ind w:left="1440" w:hanging="360"/>
       </w:pPr>
       <w:rPr>
-        <w:rFonts w:ascii="Courier New" w:hAnsi="Courier New" w:hint="default"/>
-        <w:sz w:val="20"/>
+        <w:rFonts w:hint="default"/>
       </w:rPr>
     </w:lvl>
     <w:lvl w:ilvl="2" w:tentative="1">
@@ -2521,6 +5163,43 @@
       <w:szCs w:val="26"/>
     </w:rPr>
   </w:style>
+  <w:style w:type="table" w:styleId="TableGrid">
+    <w:name w:val="Table Grid"/>
+    <w:basedOn w:val="TableNormal"/>
+    <w:uiPriority w:val="59"/>
+    <w:rsid w:val="008F7443"/>
+    <w:pPr>
+      <w:spacing w:after="0" w:line="240" w:lineRule="auto"/>
+    </w:pPr>
+    <w:tblPr>
+      <w:tblInd w:w="0" w:type="dxa"/>
+      <w:tblBorders>
+        <w:top w:val="single" w:sz="4" w:space="0" w:color="auto"/>
+        <w:left w:val="single" w:sz="4" w:space="0" w:color="auto"/>
+        <w:bottom w:val="single" w:sz="4" w:space="0" w:color="auto"/>
+        <w:right w:val="single" w:sz="4" w:space="0" w:color="auto"/>
+        <w:insideH w:val="single" w:sz="4" w:space="0" w:color="auto"/>
+        <w:insideV w:val="single" w:sz="4" w:space="0" w:color="auto"/>
+      </w:tblBorders>
+      <w:tblCellMar>
+        <w:top w:w="0" w:type="dxa"/>
+        <w:left w:w="108" w:type="dxa"/>
+        <w:bottom w:w="0" w:type="dxa"/>
+        <w:right w:w="108" w:type="dxa"/>
+      </w:tblCellMar>
+    </w:tblPr>
+  </w:style>
+  <w:style w:type="paragraph" w:styleId="ListParagraph">
+    <w:name w:val="List Paragraph"/>
+    <w:basedOn w:val="Normal"/>
+    <w:uiPriority w:val="34"/>
+    <w:qFormat/>
+    <w:rsid w:val="008F7443"/>
+    <w:pPr>
+      <w:ind w:left="720"/>
+      <w:contextualSpacing/>
+    </w:pPr>
+  </w:style>
 </w:styles>
 </file>
 
@@ -2917,6 +5596,43 @@
       <w:szCs w:val="26"/>
     </w:rPr>
   </w:style>
+  <w:style w:type="table" w:styleId="TableGrid">
+    <w:name w:val="Table Grid"/>
+    <w:basedOn w:val="TableNormal"/>
+    <w:uiPriority w:val="59"/>
+    <w:rsid w:val="008F7443"/>
+    <w:pPr>
+      <w:spacing w:after="0" w:line="240" w:lineRule="auto"/>
+    </w:pPr>
+    <w:tblPr>
+      <w:tblInd w:w="0" w:type="dxa"/>
+      <w:tblBorders>
+        <w:top w:val="single" w:sz="4" w:space="0" w:color="auto"/>
+        <w:left w:val="single" w:sz="4" w:space="0" w:color="auto"/>
+        <w:bottom w:val="single" w:sz="4" w:space="0" w:color="auto"/>
+        <w:right w:val="single" w:sz="4" w:space="0" w:color="auto"/>
+        <w:insideH w:val="single" w:sz="4" w:space="0" w:color="auto"/>
+        <w:insideV w:val="single" w:sz="4" w:space="0" w:color="auto"/>
+      </w:tblBorders>
+      <w:tblCellMar>
+        <w:top w:w="0" w:type="dxa"/>
+        <w:left w:w="108" w:type="dxa"/>
+        <w:bottom w:w="0" w:type="dxa"/>
+        <w:right w:w="108" w:type="dxa"/>
+      </w:tblCellMar>
+    </w:tblPr>
+  </w:style>
+  <w:style w:type="paragraph" w:styleId="ListParagraph">
+    <w:name w:val="List Paragraph"/>
+    <w:basedOn w:val="Normal"/>
+    <w:uiPriority w:val="34"/>
+    <w:qFormat/>
+    <w:rsid w:val="008F7443"/>
+    <w:pPr>
+      <w:ind w:left="720"/>
+      <w:contextualSpacing/>
+    </w:pPr>
+  </w:style>
 </w:styles>
 </file>
 

</xml_diff>